<commit_message>
config transaction and druid
</commit_message>
<xml_diff>
--- a/develop_document/头像开发文档.docx
+++ b/develop_document/头像开发文档.docx
@@ -2841,9 +2841,6 @@
           <w:numId w:val="1"/>
         </w:numPr>
         <w:ind w:firstLineChars="0"/>
-        <w:rPr>
-          <w:rFonts w:hint="eastAsia"/>
-        </w:rPr>
       </w:pPr>
       <w:r>
         <w:rPr>
@@ -2852,19 +2849,10 @@
         <w:t>八字表</w:t>
       </w:r>
     </w:p>
-    <w:p>
-      <w:pPr>
-        <w:rPr>
-          <w:rFonts w:hint="eastAsia"/>
-        </w:rPr>
-      </w:pPr>
-    </w:p>
+    <w:p/>
     <w:p>
       <w:pPr>
         <w:pStyle w:val="2"/>
-        <w:rPr>
-          <w:rFonts w:hint="eastAsia"/>
-        </w:rPr>
       </w:pPr>
       <w:r>
         <w:rPr>
@@ -2875,11 +2863,6 @@
       </w:r>
     </w:p>
     <w:p>
-      <w:pPr>
-        <w:rPr>
-          <w:rFonts w:hint="eastAsia"/>
-        </w:rPr>
-      </w:pPr>
       <w:r>
         <w:rPr>
           <w:rFonts w:hint="eastAsia"/>
@@ -2888,11 +2871,6 @@
       </w:r>
     </w:p>
     <w:p>
-      <w:pPr>
-        <w:rPr>
-          <w:rFonts w:hint="eastAsia"/>
-        </w:rPr>
-      </w:pPr>
       <w:r>
         <w:rPr>
           <w:rFonts w:hint="eastAsia"/>
@@ -2919,11 +2897,6 @@
       </w:r>
     </w:p>
     <w:p>
-      <w:pPr>
-        <w:rPr>
-          <w:rFonts w:hint="eastAsia"/>
-        </w:rPr>
-      </w:pPr>
       <w:bookmarkStart w:id="0" w:name="OLE_LINK3"/>
       <w:r>
         <w:rPr>
@@ -2958,11 +2931,6 @@
       </w:r>
     </w:p>
     <w:p>
-      <w:pPr>
-        <w:rPr>
-          <w:rFonts w:hint="eastAsia"/>
-        </w:rPr>
-      </w:pPr>
       <w:bookmarkStart w:id="1" w:name="OLE_LINK1"/>
       <w:bookmarkStart w:id="2" w:name="OLE_LINK2"/>
       <w:r>
@@ -2979,15 +2947,15 @@
         <w:tblLook w:val="04A0" w:firstRow="1" w:lastRow="0" w:firstColumn="1" w:lastColumn="0" w:noHBand="0" w:noVBand="1"/>
       </w:tblPr>
       <w:tblGrid>
-        <w:gridCol w:w="2292"/>
-        <w:gridCol w:w="2057"/>
-        <w:gridCol w:w="2126"/>
-        <w:gridCol w:w="2047"/>
+        <w:gridCol w:w="2291"/>
+        <w:gridCol w:w="2056"/>
+        <w:gridCol w:w="2125"/>
+        <w:gridCol w:w="2050"/>
       </w:tblGrid>
       <w:tr>
         <w:tc>
           <w:tcPr>
-            <w:tcW w:w="2187" w:type="dxa"/>
+            <w:tcW w:w="2291" w:type="dxa"/>
           </w:tcPr>
           <w:bookmarkEnd w:id="1"/>
           <w:bookmarkEnd w:id="2"/>
@@ -3002,14 +2970,11 @@
         </w:tc>
         <w:tc>
           <w:tcPr>
-            <w:tcW w:w="2092" w:type="dxa"/>
+            <w:tcW w:w="2056" w:type="dxa"/>
           </w:tcPr>
           <w:p>
             <w:pPr>
               <w:jc w:val="center"/>
-              <w:rPr>
-                <w:rFonts w:hint="eastAsia"/>
-              </w:rPr>
             </w:pPr>
             <w:r>
               <w:rPr>
@@ -3021,7 +2986,7 @@
         </w:tc>
         <w:tc>
           <w:tcPr>
-            <w:tcW w:w="2151" w:type="dxa"/>
+            <w:tcW w:w="2125" w:type="dxa"/>
           </w:tcPr>
           <w:p>
             <w:r>
@@ -3034,15 +2999,19 @@
         </w:tc>
         <w:tc>
           <w:tcPr>
-            <w:tcW w:w="2092" w:type="dxa"/>
-          </w:tcPr>
-          <w:p/>
+            <w:tcW w:w="2050" w:type="dxa"/>
+          </w:tcPr>
+          <w:p>
+            <w:r>
+              <w:t>类名</w:t>
+            </w:r>
+          </w:p>
         </w:tc>
       </w:tr>
       <w:tr>
         <w:tc>
           <w:tcPr>
-            <w:tcW w:w="2187" w:type="dxa"/>
+            <w:tcW w:w="2291" w:type="dxa"/>
           </w:tcPr>
           <w:p>
             <w:r>
@@ -3055,7 +3024,7 @@
         </w:tc>
         <w:tc>
           <w:tcPr>
-            <w:tcW w:w="2092" w:type="dxa"/>
+            <w:tcW w:w="2056" w:type="dxa"/>
           </w:tcPr>
           <w:p>
             <w:r>
@@ -3068,7 +3037,7 @@
         </w:tc>
         <w:tc>
           <w:tcPr>
-            <w:tcW w:w="2151" w:type="dxa"/>
+            <w:tcW w:w="2125" w:type="dxa"/>
           </w:tcPr>
           <w:p>
             <w:r>
@@ -3081,20 +3050,26 @@
         </w:tc>
         <w:tc>
           <w:tcPr>
-            <w:tcW w:w="2092" w:type="dxa"/>
-          </w:tcPr>
-          <w:p/>
+            <w:tcW w:w="2050" w:type="dxa"/>
+          </w:tcPr>
+          <w:p>
+            <w:r>
+              <w:rPr>
+                <w:rFonts w:hint="eastAsia"/>
+              </w:rPr>
+              <w:t>queryForView</w:t>
+            </w:r>
+          </w:p>
         </w:tc>
       </w:tr>
       <w:tr>
         <w:tc>
           <w:tcPr>
-            <w:tcW w:w="2187" w:type="dxa"/>
+            <w:tcW w:w="2291" w:type="dxa"/>
           </w:tcPr>
           <w:p>
             <w:bookmarkStart w:id="3" w:name="OLE_LINK4"/>
             <w:bookmarkStart w:id="4" w:name="OLE_LINK5"/>
-            <w:bookmarkStart w:id="5" w:name="_GoBack"/>
             <w:r>
               <w:rPr>
                 <w:rFonts w:hint="eastAsia"/>
@@ -3103,45 +3078,45 @@
             </w:r>
             <w:bookmarkEnd w:id="3"/>
             <w:bookmarkEnd w:id="4"/>
-            <w:bookmarkEnd w:id="5"/>
-          </w:p>
-        </w:tc>
-        <w:tc>
-          <w:tcPr>
-            <w:tcW w:w="2092" w:type="dxa"/>
-          </w:tcPr>
-          <w:p>
-            <w:r>
-              <w:rPr>
-                <w:rFonts w:hint="eastAsia"/>
-              </w:rPr>
-              <w:t>用户</w:t>
-            </w:r>
-            <w:r>
-              <w:rPr>
-                <w:rFonts w:hint="eastAsia"/>
-              </w:rPr>
-              <w:t>信息保存</w:t>
-            </w:r>
-          </w:p>
-        </w:tc>
-        <w:tc>
-          <w:tcPr>
-            <w:tcW w:w="2151" w:type="dxa"/>
+          </w:p>
+        </w:tc>
+        <w:tc>
+          <w:tcPr>
+            <w:tcW w:w="2056" w:type="dxa"/>
+          </w:tcPr>
+          <w:p>
+            <w:r>
+              <w:rPr>
+                <w:rFonts w:hint="eastAsia"/>
+              </w:rPr>
+              <w:t>用户信息保存</w:t>
+            </w:r>
+          </w:p>
+        </w:tc>
+        <w:tc>
+          <w:tcPr>
+            <w:tcW w:w="2125" w:type="dxa"/>
           </w:tcPr>
           <w:p/>
         </w:tc>
         <w:tc>
           <w:tcPr>
-            <w:tcW w:w="2092" w:type="dxa"/>
-          </w:tcPr>
-          <w:p/>
+            <w:tcW w:w="2050" w:type="dxa"/>
+          </w:tcPr>
+          <w:p>
+            <w:r>
+              <w:rPr>
+                <w:rFonts w:hint="eastAsia"/>
+              </w:rPr>
+              <w:t>queryForView</w:t>
+            </w:r>
+          </w:p>
         </w:tc>
       </w:tr>
       <w:tr>
         <w:tc>
           <w:tcPr>
-            <w:tcW w:w="2187" w:type="dxa"/>
+            <w:tcW w:w="2291" w:type="dxa"/>
           </w:tcPr>
           <w:p>
             <w:r>
@@ -3154,7 +3129,7 @@
         </w:tc>
         <w:tc>
           <w:tcPr>
-            <w:tcW w:w="2092" w:type="dxa"/>
+            <w:tcW w:w="2056" w:type="dxa"/>
           </w:tcPr>
           <w:p>
             <w:r>
@@ -3167,7 +3142,7 @@
         </w:tc>
         <w:tc>
           <w:tcPr>
-            <w:tcW w:w="2151" w:type="dxa"/>
+            <w:tcW w:w="2125" w:type="dxa"/>
           </w:tcPr>
           <w:p>
             <w:r>
@@ -3189,33 +3164,40 @@
         </w:tc>
         <w:tc>
           <w:tcPr>
-            <w:tcW w:w="2092" w:type="dxa"/>
-          </w:tcPr>
-          <w:p/>
+            <w:tcW w:w="2050" w:type="dxa"/>
+          </w:tcPr>
+          <w:p>
+            <w:r>
+              <w:rPr>
+                <w:rFonts w:hint="eastAsia"/>
+              </w:rPr>
+              <w:t>queryForView</w:t>
+            </w:r>
+          </w:p>
         </w:tc>
       </w:tr>
       <w:tr>
         <w:tc>
           <w:tcPr>
-            <w:tcW w:w="2187" w:type="dxa"/>
+            <w:tcW w:w="2291" w:type="dxa"/>
           </w:tcPr>
           <w:p/>
         </w:tc>
         <w:tc>
           <w:tcPr>
-            <w:tcW w:w="2092" w:type="dxa"/>
+            <w:tcW w:w="2056" w:type="dxa"/>
           </w:tcPr>
           <w:p/>
         </w:tc>
         <w:tc>
           <w:tcPr>
-            <w:tcW w:w="2151" w:type="dxa"/>
+            <w:tcW w:w="2125" w:type="dxa"/>
           </w:tcPr>
           <w:p/>
         </w:tc>
         <w:tc>
           <w:tcPr>
-            <w:tcW w:w="2092" w:type="dxa"/>
+            <w:tcW w:w="2050" w:type="dxa"/>
           </w:tcPr>
           <w:p/>
         </w:tc>
@@ -3226,31 +3208,181 @@
         </w:trPr>
         <w:tc>
           <w:tcPr>
-            <w:tcW w:w="2187" w:type="dxa"/>
+            <w:tcW w:w="2291" w:type="dxa"/>
           </w:tcPr>
           <w:p/>
         </w:tc>
         <w:tc>
           <w:tcPr>
-            <w:tcW w:w="2092" w:type="dxa"/>
+            <w:tcW w:w="2056" w:type="dxa"/>
           </w:tcPr>
           <w:p/>
         </w:tc>
         <w:tc>
           <w:tcPr>
-            <w:tcW w:w="2151" w:type="dxa"/>
+            <w:tcW w:w="2125" w:type="dxa"/>
           </w:tcPr>
           <w:p/>
         </w:tc>
         <w:tc>
           <w:tcPr>
-            <w:tcW w:w="2092" w:type="dxa"/>
+            <w:tcW w:w="2050" w:type="dxa"/>
           </w:tcPr>
           <w:p/>
         </w:tc>
       </w:tr>
     </w:tbl>
-    <w:p/>
+    <w:p>
+      <w:pPr>
+        <w:rPr>
+          <w:rFonts w:hint="eastAsia"/>
+        </w:rPr>
+      </w:pPr>
+    </w:p>
+    <w:p>
+      <w:pPr>
+        <w:rPr>
+          <w:rFonts w:hint="eastAsia"/>
+        </w:rPr>
+      </w:pPr>
+    </w:p>
+    <w:p>
+      <w:pPr>
+        <w:rPr>
+          <w:rFonts w:hint="eastAsia"/>
+        </w:rPr>
+      </w:pPr>
+    </w:p>
+    <w:p>
+      <w:pPr>
+        <w:pStyle w:val="2"/>
+        <w:rPr>
+          <w:rFonts w:hint="eastAsia"/>
+        </w:rPr>
+      </w:pPr>
+      <w:r>
+        <w:rPr>
+          <w:rFonts w:hint="eastAsia"/>
+        </w:rPr>
+        <w:t>业务流程</w:t>
+      </w:r>
+    </w:p>
+    <w:p>
+      <w:pPr>
+        <w:rPr>
+          <w:rFonts w:hint="eastAsia"/>
+        </w:rPr>
+      </w:pPr>
+      <w:r>
+        <w:rPr>
+          <w:rFonts w:hint="eastAsia"/>
+        </w:rPr>
+        <w:t>主要业务：</w:t>
+      </w:r>
+    </w:p>
+    <w:p>
+      <w:pPr>
+        <w:pStyle w:val="a3"/>
+        <w:numPr>
+          <w:ilvl w:val="0"/>
+          <w:numId w:val="2"/>
+        </w:numPr>
+        <w:ind w:firstLineChars="0"/>
+        <w:rPr>
+          <w:rFonts w:hint="eastAsia"/>
+        </w:rPr>
+      </w:pPr>
+      <w:r>
+        <w:rPr>
+          <w:rFonts w:hint="eastAsia"/>
+        </w:rPr>
+        <w:t>根据用户的出生年月算出生辰八字，</w:t>
+      </w:r>
+      <w:r>
+        <w:rPr>
+          <w:rFonts w:hint="eastAsia"/>
+        </w:rPr>
+        <w:t>排出八字的五行。</w:t>
+      </w:r>
+    </w:p>
+    <w:p>
+      <w:pPr>
+        <w:pStyle w:val="a3"/>
+        <w:numPr>
+          <w:ilvl w:val="0"/>
+          <w:numId w:val="2"/>
+        </w:numPr>
+        <w:ind w:firstLineChars="0"/>
+        <w:rPr>
+          <w:rFonts w:hint="eastAsia"/>
+        </w:rPr>
+      </w:pPr>
+      <w:r>
+        <w:rPr>
+          <w:rFonts w:hint="eastAsia"/>
+        </w:rPr>
+        <w:t>存入图片，设置属性值。</w:t>
+      </w:r>
+    </w:p>
+    <w:p>
+      <w:pPr>
+        <w:pStyle w:val="a3"/>
+        <w:numPr>
+          <w:ilvl w:val="0"/>
+          <w:numId w:val="2"/>
+        </w:numPr>
+        <w:ind w:firstLineChars="0"/>
+        <w:rPr>
+          <w:rFonts w:hint="eastAsia"/>
+        </w:rPr>
+      </w:pPr>
+      <w:r>
+        <w:rPr>
+          <w:rFonts w:hint="eastAsia"/>
+        </w:rPr>
+        <w:t>根据图片属性值</w:t>
+      </w:r>
+      <w:r>
+        <w:rPr>
+          <w:rFonts w:hint="eastAsia"/>
+        </w:rPr>
+        <w:t xml:space="preserve"> </w:t>
+      </w:r>
+      <w:r>
+        <w:rPr>
+          <w:rFonts w:hint="eastAsia"/>
+        </w:rPr>
+        <w:t>跟</w:t>
+      </w:r>
+      <w:r>
+        <w:rPr>
+          <w:rFonts w:hint="eastAsia"/>
+        </w:rPr>
+        <w:t xml:space="preserve"> </w:t>
+      </w:r>
+      <w:r>
+        <w:rPr>
+          <w:rFonts w:hint="eastAsia"/>
+        </w:rPr>
+        <w:t>八字的五行</w:t>
+      </w:r>
+      <w:r>
+        <w:rPr>
+          <w:rFonts w:hint="eastAsia"/>
+        </w:rPr>
+        <w:t xml:space="preserve"> </w:t>
+      </w:r>
+      <w:r>
+        <w:rPr>
+          <w:rFonts w:hint="eastAsia"/>
+        </w:rPr>
+        <w:t>发起推荐的图片</w:t>
+      </w:r>
+    </w:p>
+    <w:p>
+      <w:bookmarkStart w:id="5" w:name="_GoBack"/>
+      <w:bookmarkEnd w:id="5"/>
+    </w:p>
     <w:sectPr>
       <w:pgSz w:w="11906" w:h="16838"/>
       <w:pgMar w:top="1440" w:right="1800" w:bottom="1440" w:left="1800" w:header="851" w:footer="992" w:gutter="0"/>
@@ -3264,6 +3396,95 @@
 <file path=word/numbering.xml><?xml version="1.0" encoding="utf-8"?>
 <w:numbering xmlns:wpc="http://schemas.microsoft.com/office/word/2010/wordprocessingCanvas" xmlns:mc="http://schemas.openxmlformats.org/markup-compatibility/2006" xmlns:o="urn:schemas-microsoft-com:office:office" xmlns:r="http://schemas.openxmlformats.org/officeDocument/2006/relationships" xmlns:m="http://schemas.openxmlformats.org/officeDocument/2006/math" xmlns:v="urn:schemas-microsoft-com:vml" xmlns:wp14="http://schemas.microsoft.com/office/word/2010/wordprocessingDrawing" xmlns:wp="http://schemas.openxmlformats.org/drawingml/2006/wordprocessingDrawing" xmlns:w10="urn:schemas-microsoft-com:office:word" xmlns:w="http://schemas.openxmlformats.org/wordprocessingml/2006/main" xmlns:w14="http://schemas.microsoft.com/office/word/2010/wordml" xmlns:wpg="http://schemas.microsoft.com/office/word/2010/wordprocessingGroup" xmlns:wpi="http://schemas.microsoft.com/office/word/2010/wordprocessingInk" xmlns:wne="http://schemas.microsoft.com/office/word/2006/wordml" xmlns:wps="http://schemas.microsoft.com/office/word/2010/wordprocessingShape" mc:Ignorable="w14 wp14">
   <w:abstractNum w:abstractNumId="0">
+    <w:nsid w:val="72EB626C"/>
+    <w:multiLevelType w:val="hybridMultilevel"/>
+    <w:tmpl w:val="915AB1D0"/>
+    <w:lvl w:ilvl="0" w:tplc="8F52DE38">
+      <w:start w:val="1"/>
+      <w:numFmt w:val="decimal"/>
+      <w:lvlText w:val="%1."/>
+      <w:lvlJc w:val="left"/>
+      <w:pPr>
+        <w:ind w:left="360" w:hanging="360"/>
+      </w:pPr>
+      <w:rPr>
+        <w:rFonts w:hint="default"/>
+      </w:rPr>
+    </w:lvl>
+    <w:lvl w:ilvl="1" w:tplc="04090019" w:tentative="1">
+      <w:start w:val="1"/>
+      <w:numFmt w:val="lowerLetter"/>
+      <w:lvlText w:val="%2)"/>
+      <w:lvlJc w:val="left"/>
+      <w:pPr>
+        <w:ind w:left="840" w:hanging="420"/>
+      </w:pPr>
+    </w:lvl>
+    <w:lvl w:ilvl="2" w:tplc="0409001B" w:tentative="1">
+      <w:start w:val="1"/>
+      <w:numFmt w:val="lowerRoman"/>
+      <w:lvlText w:val="%3."/>
+      <w:lvlJc w:val="right"/>
+      <w:pPr>
+        <w:ind w:left="1260" w:hanging="420"/>
+      </w:pPr>
+    </w:lvl>
+    <w:lvl w:ilvl="3" w:tplc="0409000F" w:tentative="1">
+      <w:start w:val="1"/>
+      <w:numFmt w:val="decimal"/>
+      <w:lvlText w:val="%4."/>
+      <w:lvlJc w:val="left"/>
+      <w:pPr>
+        <w:ind w:left="1680" w:hanging="420"/>
+      </w:pPr>
+    </w:lvl>
+    <w:lvl w:ilvl="4" w:tplc="04090019" w:tentative="1">
+      <w:start w:val="1"/>
+      <w:numFmt w:val="lowerLetter"/>
+      <w:lvlText w:val="%5)"/>
+      <w:lvlJc w:val="left"/>
+      <w:pPr>
+        <w:ind w:left="2100" w:hanging="420"/>
+      </w:pPr>
+    </w:lvl>
+    <w:lvl w:ilvl="5" w:tplc="0409001B" w:tentative="1">
+      <w:start w:val="1"/>
+      <w:numFmt w:val="lowerRoman"/>
+      <w:lvlText w:val="%6."/>
+      <w:lvlJc w:val="right"/>
+      <w:pPr>
+        <w:ind w:left="2520" w:hanging="420"/>
+      </w:pPr>
+    </w:lvl>
+    <w:lvl w:ilvl="6" w:tplc="0409000F" w:tentative="1">
+      <w:start w:val="1"/>
+      <w:numFmt w:val="decimal"/>
+      <w:lvlText w:val="%7."/>
+      <w:lvlJc w:val="left"/>
+      <w:pPr>
+        <w:ind w:left="2940" w:hanging="420"/>
+      </w:pPr>
+    </w:lvl>
+    <w:lvl w:ilvl="7" w:tplc="04090019" w:tentative="1">
+      <w:start w:val="1"/>
+      <w:numFmt w:val="lowerLetter"/>
+      <w:lvlText w:val="%8)"/>
+      <w:lvlJc w:val="left"/>
+      <w:pPr>
+        <w:ind w:left="3360" w:hanging="420"/>
+      </w:pPr>
+    </w:lvl>
+    <w:lvl w:ilvl="8" w:tplc="0409001B" w:tentative="1">
+      <w:start w:val="1"/>
+      <w:numFmt w:val="lowerRoman"/>
+      <w:lvlText w:val="%9."/>
+      <w:lvlJc w:val="right"/>
+      <w:pPr>
+        <w:ind w:left="3780" w:hanging="420"/>
+      </w:pPr>
+    </w:lvl>
+  </w:abstractNum>
+  <w:abstractNum w:abstractNumId="1">
     <w:nsid w:val="75E23187"/>
     <w:multiLevelType w:val="hybridMultilevel"/>
     <w:tmpl w:val="216C854A"/>
@@ -3353,6 +3574,9 @@
     </w:lvl>
   </w:abstractNum>
   <w:num w:numId="1">
+    <w:abstractNumId w:val="1"/>
+  </w:num>
+  <w:num w:numId="2">
     <w:abstractNumId w:val="0"/>
   </w:num>
 </w:numbering>
@@ -4156,7 +4380,7 @@
 </file>
 
 <file path=customXml/itemProps1.xml><?xml version="1.0" encoding="utf-8"?>
-<ds:datastoreItem xmlns:ds="http://schemas.openxmlformats.org/officeDocument/2006/customXml" ds:itemID="{E7178CAB-2B0F-42B4-8418-E2C4F7B774D7}">
+<ds:datastoreItem xmlns:ds="http://schemas.openxmlformats.org/officeDocument/2006/customXml" ds:itemID="{46F04049-B7EF-4574-93EF-21D19A24A550}">
   <ds:schemaRefs>
     <ds:schemaRef ds:uri="http://schemas.openxmlformats.org/officeDocument/2006/bibliography"/>
   </ds:schemaRefs>

</xml_diff>

<commit_message>
start with shiro,almost done except authencation configuration due to set-up of database table
</commit_message>
<xml_diff>
--- a/develop_document/头像开发文档.docx
+++ b/develop_document/头像开发文档.docx
@@ -1966,6 +1966,7 @@
               <w:pStyle w:val="a3"/>
               <w:ind w:firstLineChars="0" w:firstLine="0"/>
             </w:pPr>
+            <w:bookmarkStart w:id="0" w:name="_Hlk505782690"/>
             <w:r>
               <w:rPr>
                 <w:rFonts w:hint="eastAsia"/>
@@ -2167,6 +2168,7 @@
           </w:p>
         </w:tc>
       </w:tr>
+      <w:bookmarkEnd w:id="0"/>
       <w:tr>
         <w:tc>
           <w:tcPr>
@@ -2841,6 +2843,9 @@
           <w:numId w:val="1"/>
         </w:numPr>
         <w:ind w:firstLineChars="0"/>
+        <w:rPr>
+          <w:rFonts w:hint="eastAsia"/>
+        </w:rPr>
       </w:pPr>
       <w:r>
         <w:rPr>
@@ -2849,7 +2854,2430 @@
         <w:t>八字表</w:t>
       </w:r>
     </w:p>
-    <w:p/>
+    <w:p>
+      <w:pPr>
+        <w:pStyle w:val="a3"/>
+        <w:ind w:left="360" w:firstLineChars="0" w:firstLine="0"/>
+        <w:rPr>
+          <w:rFonts w:hint="eastAsia"/>
+        </w:rPr>
+      </w:pPr>
+    </w:p>
+    <w:p>
+      <w:pPr>
+        <w:pStyle w:val="a3"/>
+        <w:numPr>
+          <w:ilvl w:val="0"/>
+          <w:numId w:val="1"/>
+        </w:numPr>
+        <w:ind w:firstLineChars="0"/>
+        <w:rPr>
+          <w:rFonts w:hint="eastAsia"/>
+        </w:rPr>
+      </w:pPr>
+      <w:r>
+        <w:rPr>
+          <w:rFonts w:hint="eastAsia"/>
+        </w:rPr>
+        <w:lastRenderedPageBreak/>
+        <w:t>用户表</w:t>
+      </w:r>
+      <w:r>
+        <w:rPr>
+          <w:rFonts w:hint="eastAsia"/>
+        </w:rPr>
+        <w:t xml:space="preserve"> SysUser</w:t>
+      </w:r>
+    </w:p>
+    <w:tbl>
+      <w:tblPr>
+        <w:tblStyle w:val="a4"/>
+        <w:tblW w:w="0" w:type="auto"/>
+        <w:tblInd w:w="360" w:type="dxa"/>
+        <w:tblLook w:val="04A0" w:firstRow="1" w:lastRow="0" w:firstColumn="1" w:lastColumn="0" w:noHBand="0" w:noVBand="1"/>
+      </w:tblPr>
+      <w:tblGrid>
+        <w:gridCol w:w="1356"/>
+        <w:gridCol w:w="1421"/>
+        <w:gridCol w:w="1361"/>
+        <w:gridCol w:w="1357"/>
+        <w:gridCol w:w="774"/>
+        <w:gridCol w:w="1893"/>
+      </w:tblGrid>
+      <w:tr>
+        <w:tc>
+          <w:tcPr>
+            <w:tcW w:w="1356" w:type="dxa"/>
+          </w:tcPr>
+          <w:p>
+            <w:pPr>
+              <w:pStyle w:val="a3"/>
+              <w:ind w:firstLineChars="0" w:firstLine="0"/>
+            </w:pPr>
+            <w:bookmarkStart w:id="1" w:name="_Hlk505783772"/>
+            <w:r>
+              <w:rPr>
+                <w:rFonts w:hint="eastAsia"/>
+              </w:rPr>
+              <w:t>中文名</w:t>
+            </w:r>
+          </w:p>
+        </w:tc>
+        <w:tc>
+          <w:tcPr>
+            <w:tcW w:w="1421" w:type="dxa"/>
+          </w:tcPr>
+          <w:p>
+            <w:pPr>
+              <w:pStyle w:val="a3"/>
+              <w:ind w:firstLineChars="0" w:firstLine="0"/>
+            </w:pPr>
+            <w:r>
+              <w:rPr>
+                <w:rFonts w:hint="eastAsia"/>
+              </w:rPr>
+              <w:t>字段名</w:t>
+            </w:r>
+          </w:p>
+        </w:tc>
+        <w:tc>
+          <w:tcPr>
+            <w:tcW w:w="1361" w:type="dxa"/>
+          </w:tcPr>
+          <w:p>
+            <w:pPr>
+              <w:pStyle w:val="a3"/>
+              <w:ind w:firstLineChars="0" w:firstLine="0"/>
+            </w:pPr>
+            <w:r>
+              <w:rPr>
+                <w:rFonts w:hint="eastAsia"/>
+              </w:rPr>
+              <w:t>类型</w:t>
+            </w:r>
+          </w:p>
+        </w:tc>
+        <w:tc>
+          <w:tcPr>
+            <w:tcW w:w="1357" w:type="dxa"/>
+          </w:tcPr>
+          <w:p>
+            <w:pPr>
+              <w:pStyle w:val="a3"/>
+              <w:ind w:firstLineChars="0" w:firstLine="0"/>
+            </w:pPr>
+            <w:r>
+              <w:rPr>
+                <w:rFonts w:hint="eastAsia"/>
+              </w:rPr>
+              <w:t>长度</w:t>
+            </w:r>
+          </w:p>
+        </w:tc>
+        <w:tc>
+          <w:tcPr>
+            <w:tcW w:w="774" w:type="dxa"/>
+          </w:tcPr>
+          <w:p>
+            <w:pPr>
+              <w:pStyle w:val="a3"/>
+              <w:ind w:firstLineChars="0" w:firstLine="0"/>
+            </w:pPr>
+            <w:r>
+              <w:rPr>
+                <w:rFonts w:hint="eastAsia"/>
+              </w:rPr>
+              <w:t>默认值</w:t>
+            </w:r>
+          </w:p>
+        </w:tc>
+        <w:tc>
+          <w:tcPr>
+            <w:tcW w:w="1893" w:type="dxa"/>
+          </w:tcPr>
+          <w:p>
+            <w:pPr>
+              <w:pStyle w:val="a3"/>
+              <w:ind w:firstLineChars="0" w:firstLine="0"/>
+            </w:pPr>
+            <w:r>
+              <w:rPr>
+                <w:rFonts w:hint="eastAsia"/>
+              </w:rPr>
+              <w:t>描述</w:t>
+            </w:r>
+          </w:p>
+        </w:tc>
+      </w:tr>
+      <w:tr>
+        <w:tc>
+          <w:tcPr>
+            <w:tcW w:w="1356" w:type="dxa"/>
+          </w:tcPr>
+          <w:p>
+            <w:pPr>
+              <w:pStyle w:val="a3"/>
+              <w:ind w:firstLineChars="0" w:firstLine="0"/>
+            </w:pPr>
+            <w:r>
+              <w:t>I</w:t>
+            </w:r>
+            <w:r>
+              <w:rPr>
+                <w:rFonts w:hint="eastAsia"/>
+              </w:rPr>
+              <w:t>d</w:t>
+            </w:r>
+          </w:p>
+        </w:tc>
+        <w:tc>
+          <w:tcPr>
+            <w:tcW w:w="1421" w:type="dxa"/>
+          </w:tcPr>
+          <w:p>
+            <w:pPr>
+              <w:pStyle w:val="a3"/>
+              <w:ind w:firstLineChars="0" w:firstLine="0"/>
+            </w:pPr>
+            <w:r>
+              <w:t>I</w:t>
+            </w:r>
+            <w:r>
+              <w:rPr>
+                <w:rFonts w:hint="eastAsia"/>
+              </w:rPr>
+              <w:t>d</w:t>
+            </w:r>
+          </w:p>
+        </w:tc>
+        <w:tc>
+          <w:tcPr>
+            <w:tcW w:w="1361" w:type="dxa"/>
+          </w:tcPr>
+          <w:p>
+            <w:pPr>
+              <w:pStyle w:val="a3"/>
+              <w:ind w:firstLineChars="0" w:firstLine="0"/>
+            </w:pPr>
+            <w:r>
+              <w:t>I</w:t>
+            </w:r>
+            <w:r>
+              <w:rPr>
+                <w:rFonts w:hint="eastAsia"/>
+              </w:rPr>
+              <w:t>nt</w:t>
+            </w:r>
+          </w:p>
+        </w:tc>
+        <w:tc>
+          <w:tcPr>
+            <w:tcW w:w="1357" w:type="dxa"/>
+          </w:tcPr>
+          <w:p>
+            <w:pPr>
+              <w:pStyle w:val="a3"/>
+              <w:ind w:firstLineChars="0" w:firstLine="0"/>
+            </w:pPr>
+            <w:r>
+              <w:rPr>
+                <w:rFonts w:hint="eastAsia"/>
+              </w:rPr>
+              <w:t>11</w:t>
+            </w:r>
+          </w:p>
+        </w:tc>
+        <w:tc>
+          <w:tcPr>
+            <w:tcW w:w="774" w:type="dxa"/>
+          </w:tcPr>
+          <w:p>
+            <w:pPr>
+              <w:pStyle w:val="a3"/>
+              <w:ind w:firstLineChars="0" w:firstLine="0"/>
+            </w:pPr>
+          </w:p>
+        </w:tc>
+        <w:tc>
+          <w:tcPr>
+            <w:tcW w:w="1893" w:type="dxa"/>
+          </w:tcPr>
+          <w:p>
+            <w:pPr>
+              <w:pStyle w:val="a3"/>
+              <w:ind w:firstLineChars="0" w:firstLine="0"/>
+            </w:pPr>
+            <w:r>
+              <w:rPr>
+                <w:rFonts w:hint="eastAsia"/>
+              </w:rPr>
+              <w:t>自增</w:t>
+            </w:r>
+          </w:p>
+        </w:tc>
+      </w:tr>
+      <w:bookmarkEnd w:id="1"/>
+      <w:tr>
+        <w:tc>
+          <w:tcPr>
+            <w:tcW w:w="1356" w:type="dxa"/>
+          </w:tcPr>
+          <w:p>
+            <w:pPr>
+              <w:pStyle w:val="a3"/>
+              <w:ind w:firstLineChars="0" w:firstLine="0"/>
+            </w:pPr>
+          </w:p>
+        </w:tc>
+        <w:tc>
+          <w:tcPr>
+            <w:tcW w:w="1421" w:type="dxa"/>
+          </w:tcPr>
+          <w:p>
+            <w:pPr>
+              <w:pStyle w:val="a3"/>
+              <w:ind w:firstLineChars="0" w:firstLine="0"/>
+            </w:pPr>
+            <w:r>
+              <w:t>username</w:t>
+            </w:r>
+          </w:p>
+        </w:tc>
+        <w:tc>
+          <w:tcPr>
+            <w:tcW w:w="1361" w:type="dxa"/>
+          </w:tcPr>
+          <w:p>
+            <w:pPr>
+              <w:pStyle w:val="a3"/>
+              <w:ind w:firstLineChars="0" w:firstLine="0"/>
+            </w:pPr>
+          </w:p>
+        </w:tc>
+        <w:tc>
+          <w:tcPr>
+            <w:tcW w:w="1357" w:type="dxa"/>
+          </w:tcPr>
+          <w:p>
+            <w:pPr>
+              <w:pStyle w:val="a3"/>
+              <w:ind w:firstLineChars="0" w:firstLine="0"/>
+              <w:rPr>
+                <w:rFonts w:hint="eastAsia"/>
+              </w:rPr>
+            </w:pPr>
+          </w:p>
+        </w:tc>
+        <w:tc>
+          <w:tcPr>
+            <w:tcW w:w="774" w:type="dxa"/>
+          </w:tcPr>
+          <w:p>
+            <w:pPr>
+              <w:pStyle w:val="a3"/>
+              <w:ind w:firstLineChars="0" w:firstLine="0"/>
+            </w:pPr>
+          </w:p>
+        </w:tc>
+        <w:tc>
+          <w:tcPr>
+            <w:tcW w:w="1893" w:type="dxa"/>
+          </w:tcPr>
+          <w:p>
+            <w:pPr>
+              <w:pStyle w:val="a3"/>
+              <w:ind w:firstLineChars="0" w:firstLine="0"/>
+              <w:rPr>
+                <w:rFonts w:hint="eastAsia"/>
+              </w:rPr>
+            </w:pPr>
+          </w:p>
+        </w:tc>
+      </w:tr>
+      <w:tr>
+        <w:tc>
+          <w:tcPr>
+            <w:tcW w:w="1356" w:type="dxa"/>
+          </w:tcPr>
+          <w:p>
+            <w:pPr>
+              <w:pStyle w:val="a3"/>
+              <w:ind w:firstLineChars="0" w:firstLine="0"/>
+            </w:pPr>
+          </w:p>
+        </w:tc>
+        <w:tc>
+          <w:tcPr>
+            <w:tcW w:w="1421" w:type="dxa"/>
+          </w:tcPr>
+          <w:p>
+            <w:pPr>
+              <w:pStyle w:val="a3"/>
+              <w:ind w:firstLineChars="0" w:firstLine="0"/>
+            </w:pPr>
+            <w:r>
+              <w:rPr>
+                <w:rFonts w:hint="eastAsia"/>
+              </w:rPr>
+              <w:t>name</w:t>
+            </w:r>
+          </w:p>
+        </w:tc>
+        <w:tc>
+          <w:tcPr>
+            <w:tcW w:w="1361" w:type="dxa"/>
+          </w:tcPr>
+          <w:p>
+            <w:pPr>
+              <w:pStyle w:val="a3"/>
+              <w:ind w:firstLineChars="0" w:firstLine="0"/>
+            </w:pPr>
+          </w:p>
+        </w:tc>
+        <w:tc>
+          <w:tcPr>
+            <w:tcW w:w="1357" w:type="dxa"/>
+          </w:tcPr>
+          <w:p>
+            <w:pPr>
+              <w:pStyle w:val="a3"/>
+              <w:ind w:firstLineChars="0" w:firstLine="0"/>
+              <w:rPr>
+                <w:rFonts w:hint="eastAsia"/>
+              </w:rPr>
+            </w:pPr>
+          </w:p>
+        </w:tc>
+        <w:tc>
+          <w:tcPr>
+            <w:tcW w:w="774" w:type="dxa"/>
+          </w:tcPr>
+          <w:p>
+            <w:pPr>
+              <w:pStyle w:val="a3"/>
+              <w:ind w:firstLineChars="0" w:firstLine="0"/>
+            </w:pPr>
+          </w:p>
+        </w:tc>
+        <w:tc>
+          <w:tcPr>
+            <w:tcW w:w="1893" w:type="dxa"/>
+          </w:tcPr>
+          <w:p>
+            <w:pPr>
+              <w:pStyle w:val="a3"/>
+              <w:ind w:firstLineChars="0" w:firstLine="0"/>
+              <w:rPr>
+                <w:rFonts w:hint="eastAsia"/>
+              </w:rPr>
+            </w:pPr>
+          </w:p>
+        </w:tc>
+      </w:tr>
+      <w:tr>
+        <w:tc>
+          <w:tcPr>
+            <w:tcW w:w="1356" w:type="dxa"/>
+          </w:tcPr>
+          <w:p>
+            <w:pPr>
+              <w:pStyle w:val="a3"/>
+              <w:ind w:firstLineChars="0" w:firstLine="0"/>
+            </w:pPr>
+          </w:p>
+        </w:tc>
+        <w:tc>
+          <w:tcPr>
+            <w:tcW w:w="1421" w:type="dxa"/>
+          </w:tcPr>
+          <w:p>
+            <w:pPr>
+              <w:pStyle w:val="a3"/>
+              <w:ind w:firstLineChars="0" w:firstLine="0"/>
+            </w:pPr>
+            <w:r>
+              <w:rPr>
+                <w:rFonts w:hint="eastAsia"/>
+              </w:rPr>
+              <w:t>password</w:t>
+            </w:r>
+          </w:p>
+        </w:tc>
+        <w:tc>
+          <w:tcPr>
+            <w:tcW w:w="1361" w:type="dxa"/>
+          </w:tcPr>
+          <w:p>
+            <w:pPr>
+              <w:pStyle w:val="a3"/>
+              <w:ind w:firstLineChars="0" w:firstLine="0"/>
+            </w:pPr>
+          </w:p>
+        </w:tc>
+        <w:tc>
+          <w:tcPr>
+            <w:tcW w:w="1357" w:type="dxa"/>
+          </w:tcPr>
+          <w:p>
+            <w:pPr>
+              <w:pStyle w:val="a3"/>
+              <w:ind w:firstLineChars="0" w:firstLine="0"/>
+              <w:rPr>
+                <w:rFonts w:hint="eastAsia"/>
+              </w:rPr>
+            </w:pPr>
+          </w:p>
+        </w:tc>
+        <w:tc>
+          <w:tcPr>
+            <w:tcW w:w="774" w:type="dxa"/>
+          </w:tcPr>
+          <w:p>
+            <w:pPr>
+              <w:pStyle w:val="a3"/>
+              <w:ind w:firstLineChars="0" w:firstLine="0"/>
+            </w:pPr>
+          </w:p>
+        </w:tc>
+        <w:tc>
+          <w:tcPr>
+            <w:tcW w:w="1893" w:type="dxa"/>
+          </w:tcPr>
+          <w:p>
+            <w:pPr>
+              <w:pStyle w:val="a3"/>
+              <w:ind w:firstLineChars="0" w:firstLine="0"/>
+              <w:rPr>
+                <w:rFonts w:hint="eastAsia"/>
+              </w:rPr>
+            </w:pPr>
+          </w:p>
+        </w:tc>
+      </w:tr>
+      <w:tr>
+        <w:tc>
+          <w:tcPr>
+            <w:tcW w:w="1356" w:type="dxa"/>
+          </w:tcPr>
+          <w:p>
+            <w:pPr>
+              <w:pStyle w:val="a3"/>
+              <w:ind w:firstLineChars="0" w:firstLine="0"/>
+            </w:pPr>
+          </w:p>
+        </w:tc>
+        <w:tc>
+          <w:tcPr>
+            <w:tcW w:w="1421" w:type="dxa"/>
+          </w:tcPr>
+          <w:p>
+            <w:pPr>
+              <w:pStyle w:val="a3"/>
+              <w:ind w:firstLineChars="0" w:firstLine="0"/>
+            </w:pPr>
+            <w:r>
+              <w:rPr>
+                <w:rFonts w:hint="eastAsia"/>
+              </w:rPr>
+              <w:t>salt</w:t>
+            </w:r>
+          </w:p>
+        </w:tc>
+        <w:tc>
+          <w:tcPr>
+            <w:tcW w:w="1361" w:type="dxa"/>
+          </w:tcPr>
+          <w:p>
+            <w:pPr>
+              <w:pStyle w:val="a3"/>
+              <w:ind w:firstLineChars="0" w:firstLine="0"/>
+            </w:pPr>
+          </w:p>
+        </w:tc>
+        <w:tc>
+          <w:tcPr>
+            <w:tcW w:w="1357" w:type="dxa"/>
+          </w:tcPr>
+          <w:p>
+            <w:pPr>
+              <w:pStyle w:val="a3"/>
+              <w:ind w:firstLineChars="0" w:firstLine="0"/>
+              <w:rPr>
+                <w:rFonts w:hint="eastAsia"/>
+              </w:rPr>
+            </w:pPr>
+          </w:p>
+        </w:tc>
+        <w:tc>
+          <w:tcPr>
+            <w:tcW w:w="774" w:type="dxa"/>
+          </w:tcPr>
+          <w:p>
+            <w:pPr>
+              <w:pStyle w:val="a3"/>
+              <w:ind w:firstLineChars="0" w:firstLine="0"/>
+            </w:pPr>
+          </w:p>
+        </w:tc>
+        <w:tc>
+          <w:tcPr>
+            <w:tcW w:w="1893" w:type="dxa"/>
+          </w:tcPr>
+          <w:p>
+            <w:pPr>
+              <w:pStyle w:val="a3"/>
+              <w:ind w:firstLineChars="0" w:firstLine="0"/>
+              <w:rPr>
+                <w:rFonts w:hint="eastAsia"/>
+              </w:rPr>
+            </w:pPr>
+          </w:p>
+        </w:tc>
+      </w:tr>
+      <w:tr>
+        <w:tc>
+          <w:tcPr>
+            <w:tcW w:w="1356" w:type="dxa"/>
+          </w:tcPr>
+          <w:p>
+            <w:pPr>
+              <w:pStyle w:val="a3"/>
+              <w:ind w:firstLineChars="0" w:firstLine="0"/>
+            </w:pPr>
+          </w:p>
+        </w:tc>
+        <w:tc>
+          <w:tcPr>
+            <w:tcW w:w="1421" w:type="dxa"/>
+          </w:tcPr>
+          <w:p>
+            <w:pPr>
+              <w:pStyle w:val="a3"/>
+              <w:ind w:firstLineChars="0" w:firstLine="0"/>
+            </w:pPr>
+            <w:r>
+              <w:rPr>
+                <w:rFonts w:hint="eastAsia"/>
+              </w:rPr>
+              <w:t>state</w:t>
+            </w:r>
+          </w:p>
+        </w:tc>
+        <w:tc>
+          <w:tcPr>
+            <w:tcW w:w="1361" w:type="dxa"/>
+          </w:tcPr>
+          <w:p>
+            <w:pPr>
+              <w:pStyle w:val="a3"/>
+              <w:ind w:firstLineChars="0" w:firstLine="0"/>
+            </w:pPr>
+            <w:r>
+              <w:rPr>
+                <w:rFonts w:hint="eastAsia"/>
+              </w:rPr>
+              <w:t>byte</w:t>
+            </w:r>
+          </w:p>
+        </w:tc>
+        <w:tc>
+          <w:tcPr>
+            <w:tcW w:w="1357" w:type="dxa"/>
+          </w:tcPr>
+          <w:p>
+            <w:pPr>
+              <w:pStyle w:val="a3"/>
+              <w:ind w:firstLineChars="0" w:firstLine="0"/>
+              <w:rPr>
+                <w:rFonts w:hint="eastAsia"/>
+              </w:rPr>
+            </w:pPr>
+          </w:p>
+        </w:tc>
+        <w:tc>
+          <w:tcPr>
+            <w:tcW w:w="774" w:type="dxa"/>
+          </w:tcPr>
+          <w:p>
+            <w:pPr>
+              <w:pStyle w:val="a3"/>
+              <w:ind w:firstLineChars="0" w:firstLine="0"/>
+            </w:pPr>
+          </w:p>
+        </w:tc>
+        <w:tc>
+          <w:tcPr>
+            <w:tcW w:w="1893" w:type="dxa"/>
+          </w:tcPr>
+          <w:p>
+            <w:pPr>
+              <w:pStyle w:val="a3"/>
+              <w:numPr>
+                <w:ilvl w:val="0"/>
+                <w:numId w:val="3"/>
+              </w:numPr>
+              <w:ind w:firstLineChars="0"/>
+              <w:rPr>
+                <w:rFonts w:hint="eastAsia"/>
+              </w:rPr>
+            </w:pPr>
+            <w:r>
+              <w:rPr>
+                <w:rFonts w:hint="eastAsia"/>
+              </w:rPr>
+              <w:t>创建未认证</w:t>
+            </w:r>
+          </w:p>
+          <w:p>
+            <w:pPr>
+              <w:pStyle w:val="a3"/>
+              <w:numPr>
+                <w:ilvl w:val="0"/>
+                <w:numId w:val="3"/>
+              </w:numPr>
+              <w:ind w:firstLineChars="0"/>
+              <w:rPr>
+                <w:rFonts w:hint="eastAsia"/>
+              </w:rPr>
+            </w:pPr>
+            <w:r>
+              <w:rPr>
+                <w:rFonts w:hint="eastAsia"/>
+              </w:rPr>
+              <w:t>正常状态</w:t>
+            </w:r>
+          </w:p>
+          <w:p>
+            <w:pPr>
+              <w:pStyle w:val="a3"/>
+              <w:numPr>
+                <w:ilvl w:val="0"/>
+                <w:numId w:val="3"/>
+              </w:numPr>
+              <w:ind w:firstLineChars="0"/>
+              <w:rPr>
+                <w:rFonts w:hint="eastAsia"/>
+              </w:rPr>
+            </w:pPr>
+            <w:r>
+              <w:rPr>
+                <w:rFonts w:hint="eastAsia"/>
+              </w:rPr>
+              <w:t>用户被锁定</w:t>
+            </w:r>
+          </w:p>
+        </w:tc>
+      </w:tr>
+      <w:tr>
+        <w:tc>
+          <w:tcPr>
+            <w:tcW w:w="1356" w:type="dxa"/>
+          </w:tcPr>
+          <w:p>
+            <w:pPr>
+              <w:pStyle w:val="a3"/>
+              <w:ind w:firstLineChars="0" w:firstLine="0"/>
+            </w:pPr>
+          </w:p>
+        </w:tc>
+        <w:tc>
+          <w:tcPr>
+            <w:tcW w:w="1421" w:type="dxa"/>
+          </w:tcPr>
+          <w:p>
+            <w:pPr>
+              <w:pStyle w:val="a3"/>
+              <w:ind w:firstLineChars="0" w:firstLine="0"/>
+            </w:pPr>
+          </w:p>
+        </w:tc>
+        <w:tc>
+          <w:tcPr>
+            <w:tcW w:w="1361" w:type="dxa"/>
+          </w:tcPr>
+          <w:p>
+            <w:pPr>
+              <w:pStyle w:val="a3"/>
+              <w:ind w:firstLineChars="0" w:firstLine="0"/>
+            </w:pPr>
+          </w:p>
+        </w:tc>
+        <w:tc>
+          <w:tcPr>
+            <w:tcW w:w="1357" w:type="dxa"/>
+          </w:tcPr>
+          <w:p>
+            <w:pPr>
+              <w:pStyle w:val="a3"/>
+              <w:ind w:firstLineChars="0" w:firstLine="0"/>
+              <w:rPr>
+                <w:rFonts w:hint="eastAsia"/>
+              </w:rPr>
+            </w:pPr>
+          </w:p>
+        </w:tc>
+        <w:tc>
+          <w:tcPr>
+            <w:tcW w:w="774" w:type="dxa"/>
+          </w:tcPr>
+          <w:p>
+            <w:pPr>
+              <w:pStyle w:val="a3"/>
+              <w:ind w:firstLineChars="0" w:firstLine="0"/>
+            </w:pPr>
+          </w:p>
+        </w:tc>
+        <w:tc>
+          <w:tcPr>
+            <w:tcW w:w="1893" w:type="dxa"/>
+          </w:tcPr>
+          <w:p>
+            <w:pPr>
+              <w:pStyle w:val="a3"/>
+              <w:ind w:firstLineChars="0" w:firstLine="0"/>
+              <w:rPr>
+                <w:rFonts w:hint="eastAsia"/>
+              </w:rPr>
+            </w:pPr>
+          </w:p>
+        </w:tc>
+      </w:tr>
+    </w:tbl>
+    <w:p>
+      <w:pPr>
+        <w:pStyle w:val="a3"/>
+        <w:numPr>
+          <w:ilvl w:val="0"/>
+          <w:numId w:val="1"/>
+        </w:numPr>
+        <w:ind w:firstLineChars="0"/>
+        <w:rPr>
+          <w:rFonts w:hint="eastAsia"/>
+        </w:rPr>
+      </w:pPr>
+      <w:r>
+        <w:rPr>
+          <w:rFonts w:hint="eastAsia"/>
+        </w:rPr>
+        <w:t>角色信息</w:t>
+      </w:r>
+      <w:r>
+        <w:rPr>
+          <w:rFonts w:hint="eastAsia"/>
+        </w:rPr>
+        <w:t>Sys</w:t>
+      </w:r>
+      <w:r>
+        <w:rPr>
+          <w:rFonts w:hint="eastAsia"/>
+        </w:rPr>
+        <w:t>Role</w:t>
+      </w:r>
+    </w:p>
+    <w:tbl>
+      <w:tblPr>
+        <w:tblStyle w:val="a4"/>
+        <w:tblW w:w="0" w:type="auto"/>
+        <w:tblInd w:w="360" w:type="dxa"/>
+        <w:tblLook w:val="04A0" w:firstRow="1" w:lastRow="0" w:firstColumn="1" w:lastColumn="0" w:noHBand="0" w:noVBand="1"/>
+      </w:tblPr>
+      <w:tblGrid>
+        <w:gridCol w:w="1356"/>
+        <w:gridCol w:w="1421"/>
+        <w:gridCol w:w="1361"/>
+        <w:gridCol w:w="1357"/>
+        <w:gridCol w:w="774"/>
+        <w:gridCol w:w="1893"/>
+      </w:tblGrid>
+      <w:tr>
+        <w:tc>
+          <w:tcPr>
+            <w:tcW w:w="1356" w:type="dxa"/>
+          </w:tcPr>
+          <w:p>
+            <w:pPr>
+              <w:pStyle w:val="a3"/>
+              <w:ind w:firstLineChars="0" w:firstLine="0"/>
+            </w:pPr>
+            <w:bookmarkStart w:id="2" w:name="_Hlk505783962"/>
+            <w:r>
+              <w:rPr>
+                <w:rFonts w:hint="eastAsia"/>
+              </w:rPr>
+              <w:t>中文名</w:t>
+            </w:r>
+          </w:p>
+        </w:tc>
+        <w:tc>
+          <w:tcPr>
+            <w:tcW w:w="1421" w:type="dxa"/>
+          </w:tcPr>
+          <w:p>
+            <w:pPr>
+              <w:pStyle w:val="a3"/>
+              <w:ind w:firstLineChars="0" w:firstLine="0"/>
+            </w:pPr>
+            <w:r>
+              <w:rPr>
+                <w:rFonts w:hint="eastAsia"/>
+              </w:rPr>
+              <w:t>字段名</w:t>
+            </w:r>
+          </w:p>
+        </w:tc>
+        <w:tc>
+          <w:tcPr>
+            <w:tcW w:w="1361" w:type="dxa"/>
+          </w:tcPr>
+          <w:p>
+            <w:pPr>
+              <w:pStyle w:val="a3"/>
+              <w:ind w:firstLineChars="0" w:firstLine="0"/>
+            </w:pPr>
+            <w:r>
+              <w:rPr>
+                <w:rFonts w:hint="eastAsia"/>
+              </w:rPr>
+              <w:t>类型</w:t>
+            </w:r>
+          </w:p>
+        </w:tc>
+        <w:tc>
+          <w:tcPr>
+            <w:tcW w:w="1357" w:type="dxa"/>
+          </w:tcPr>
+          <w:p>
+            <w:pPr>
+              <w:pStyle w:val="a3"/>
+              <w:ind w:firstLineChars="0" w:firstLine="0"/>
+            </w:pPr>
+            <w:r>
+              <w:rPr>
+                <w:rFonts w:hint="eastAsia"/>
+              </w:rPr>
+              <w:t>长度</w:t>
+            </w:r>
+          </w:p>
+        </w:tc>
+        <w:tc>
+          <w:tcPr>
+            <w:tcW w:w="774" w:type="dxa"/>
+          </w:tcPr>
+          <w:p>
+            <w:pPr>
+              <w:pStyle w:val="a3"/>
+              <w:ind w:firstLineChars="0" w:firstLine="0"/>
+            </w:pPr>
+            <w:r>
+              <w:rPr>
+                <w:rFonts w:hint="eastAsia"/>
+              </w:rPr>
+              <w:t>默认值</w:t>
+            </w:r>
+          </w:p>
+        </w:tc>
+        <w:tc>
+          <w:tcPr>
+            <w:tcW w:w="1893" w:type="dxa"/>
+          </w:tcPr>
+          <w:p>
+            <w:pPr>
+              <w:pStyle w:val="a3"/>
+              <w:ind w:firstLineChars="0" w:firstLine="0"/>
+            </w:pPr>
+            <w:r>
+              <w:rPr>
+                <w:rFonts w:hint="eastAsia"/>
+              </w:rPr>
+              <w:t>描述</w:t>
+            </w:r>
+          </w:p>
+        </w:tc>
+      </w:tr>
+      <w:tr>
+        <w:tc>
+          <w:tcPr>
+            <w:tcW w:w="1356" w:type="dxa"/>
+          </w:tcPr>
+          <w:p>
+            <w:pPr>
+              <w:pStyle w:val="a3"/>
+              <w:ind w:firstLineChars="0" w:firstLine="0"/>
+            </w:pPr>
+            <w:r>
+              <w:t>I</w:t>
+            </w:r>
+            <w:r>
+              <w:rPr>
+                <w:rFonts w:hint="eastAsia"/>
+              </w:rPr>
+              <w:t>d</w:t>
+            </w:r>
+          </w:p>
+        </w:tc>
+        <w:tc>
+          <w:tcPr>
+            <w:tcW w:w="1421" w:type="dxa"/>
+          </w:tcPr>
+          <w:p>
+            <w:pPr>
+              <w:pStyle w:val="a3"/>
+              <w:ind w:firstLineChars="0" w:firstLine="0"/>
+            </w:pPr>
+            <w:r>
+              <w:t>I</w:t>
+            </w:r>
+            <w:r>
+              <w:rPr>
+                <w:rFonts w:hint="eastAsia"/>
+              </w:rPr>
+              <w:t>d</w:t>
+            </w:r>
+          </w:p>
+        </w:tc>
+        <w:tc>
+          <w:tcPr>
+            <w:tcW w:w="1361" w:type="dxa"/>
+          </w:tcPr>
+          <w:p>
+            <w:pPr>
+              <w:pStyle w:val="a3"/>
+              <w:ind w:firstLineChars="0" w:firstLine="0"/>
+            </w:pPr>
+            <w:r>
+              <w:t>I</w:t>
+            </w:r>
+            <w:r>
+              <w:rPr>
+                <w:rFonts w:hint="eastAsia"/>
+              </w:rPr>
+              <w:t>nt</w:t>
+            </w:r>
+          </w:p>
+        </w:tc>
+        <w:tc>
+          <w:tcPr>
+            <w:tcW w:w="1357" w:type="dxa"/>
+          </w:tcPr>
+          <w:p>
+            <w:pPr>
+              <w:pStyle w:val="a3"/>
+              <w:ind w:firstLineChars="0" w:firstLine="0"/>
+            </w:pPr>
+            <w:r>
+              <w:rPr>
+                <w:rFonts w:hint="eastAsia"/>
+              </w:rPr>
+              <w:t>11</w:t>
+            </w:r>
+          </w:p>
+        </w:tc>
+        <w:tc>
+          <w:tcPr>
+            <w:tcW w:w="774" w:type="dxa"/>
+          </w:tcPr>
+          <w:p>
+            <w:pPr>
+              <w:pStyle w:val="a3"/>
+              <w:ind w:firstLineChars="0" w:firstLine="0"/>
+            </w:pPr>
+          </w:p>
+        </w:tc>
+        <w:tc>
+          <w:tcPr>
+            <w:tcW w:w="1893" w:type="dxa"/>
+          </w:tcPr>
+          <w:p>
+            <w:pPr>
+              <w:pStyle w:val="a3"/>
+              <w:ind w:firstLineChars="0" w:firstLine="0"/>
+            </w:pPr>
+            <w:r>
+              <w:rPr>
+                <w:rFonts w:hint="eastAsia"/>
+              </w:rPr>
+              <w:t>自增</w:t>
+            </w:r>
+          </w:p>
+        </w:tc>
+      </w:tr>
+      <w:bookmarkEnd w:id="2"/>
+      <w:tr>
+        <w:tc>
+          <w:tcPr>
+            <w:tcW w:w="1356" w:type="dxa"/>
+          </w:tcPr>
+          <w:p>
+            <w:pPr>
+              <w:pStyle w:val="a3"/>
+              <w:ind w:firstLineChars="0" w:firstLine="0"/>
+            </w:pPr>
+          </w:p>
+        </w:tc>
+        <w:tc>
+          <w:tcPr>
+            <w:tcW w:w="1421" w:type="dxa"/>
+          </w:tcPr>
+          <w:p>
+            <w:pPr>
+              <w:pStyle w:val="a3"/>
+              <w:ind w:firstLineChars="0" w:firstLine="0"/>
+            </w:pPr>
+            <w:r>
+              <w:t>role</w:t>
+            </w:r>
+          </w:p>
+        </w:tc>
+        <w:tc>
+          <w:tcPr>
+            <w:tcW w:w="1361" w:type="dxa"/>
+          </w:tcPr>
+          <w:p>
+            <w:pPr>
+              <w:pStyle w:val="a3"/>
+              <w:ind w:firstLineChars="0" w:firstLine="0"/>
+            </w:pPr>
+          </w:p>
+        </w:tc>
+        <w:tc>
+          <w:tcPr>
+            <w:tcW w:w="1357" w:type="dxa"/>
+          </w:tcPr>
+          <w:p>
+            <w:pPr>
+              <w:pStyle w:val="a3"/>
+              <w:ind w:firstLineChars="0" w:firstLine="0"/>
+              <w:rPr>
+                <w:rFonts w:hint="eastAsia"/>
+              </w:rPr>
+            </w:pPr>
+          </w:p>
+        </w:tc>
+        <w:tc>
+          <w:tcPr>
+            <w:tcW w:w="774" w:type="dxa"/>
+          </w:tcPr>
+          <w:p>
+            <w:pPr>
+              <w:pStyle w:val="a3"/>
+              <w:ind w:firstLineChars="0" w:firstLine="0"/>
+            </w:pPr>
+          </w:p>
+        </w:tc>
+        <w:tc>
+          <w:tcPr>
+            <w:tcW w:w="1893" w:type="dxa"/>
+          </w:tcPr>
+          <w:p>
+            <w:pPr>
+              <w:pStyle w:val="a3"/>
+              <w:ind w:firstLineChars="0" w:firstLine="0"/>
+              <w:rPr>
+                <w:rFonts w:hint="eastAsia"/>
+              </w:rPr>
+            </w:pPr>
+          </w:p>
+        </w:tc>
+      </w:tr>
+      <w:tr>
+        <w:tc>
+          <w:tcPr>
+            <w:tcW w:w="1356" w:type="dxa"/>
+          </w:tcPr>
+          <w:p>
+            <w:pPr>
+              <w:pStyle w:val="a3"/>
+              <w:ind w:firstLineChars="0" w:firstLine="0"/>
+            </w:pPr>
+          </w:p>
+        </w:tc>
+        <w:tc>
+          <w:tcPr>
+            <w:tcW w:w="1421" w:type="dxa"/>
+          </w:tcPr>
+          <w:p>
+            <w:pPr>
+              <w:pStyle w:val="a3"/>
+              <w:ind w:firstLineChars="0" w:firstLine="0"/>
+            </w:pPr>
+            <w:r>
+              <w:rPr>
+                <w:rFonts w:hint="eastAsia"/>
+              </w:rPr>
+              <w:t>description</w:t>
+            </w:r>
+          </w:p>
+        </w:tc>
+        <w:tc>
+          <w:tcPr>
+            <w:tcW w:w="1361" w:type="dxa"/>
+          </w:tcPr>
+          <w:p>
+            <w:pPr>
+              <w:pStyle w:val="a3"/>
+              <w:ind w:firstLineChars="0" w:firstLine="0"/>
+            </w:pPr>
+          </w:p>
+        </w:tc>
+        <w:tc>
+          <w:tcPr>
+            <w:tcW w:w="1357" w:type="dxa"/>
+          </w:tcPr>
+          <w:p>
+            <w:pPr>
+              <w:pStyle w:val="a3"/>
+              <w:ind w:firstLineChars="0" w:firstLine="0"/>
+              <w:rPr>
+                <w:rFonts w:hint="eastAsia"/>
+              </w:rPr>
+            </w:pPr>
+          </w:p>
+        </w:tc>
+        <w:tc>
+          <w:tcPr>
+            <w:tcW w:w="774" w:type="dxa"/>
+          </w:tcPr>
+          <w:p>
+            <w:pPr>
+              <w:pStyle w:val="a3"/>
+              <w:ind w:firstLineChars="0" w:firstLine="0"/>
+            </w:pPr>
+          </w:p>
+        </w:tc>
+        <w:tc>
+          <w:tcPr>
+            <w:tcW w:w="1893" w:type="dxa"/>
+          </w:tcPr>
+          <w:p>
+            <w:pPr>
+              <w:pStyle w:val="a3"/>
+              <w:ind w:firstLineChars="0" w:firstLine="0"/>
+              <w:rPr>
+                <w:rFonts w:hint="eastAsia"/>
+              </w:rPr>
+            </w:pPr>
+          </w:p>
+        </w:tc>
+      </w:tr>
+      <w:tr>
+        <w:tc>
+          <w:tcPr>
+            <w:tcW w:w="1356" w:type="dxa"/>
+          </w:tcPr>
+          <w:p>
+            <w:pPr>
+              <w:pStyle w:val="a3"/>
+              <w:ind w:firstLineChars="0" w:firstLine="0"/>
+            </w:pPr>
+          </w:p>
+        </w:tc>
+        <w:tc>
+          <w:tcPr>
+            <w:tcW w:w="1421" w:type="dxa"/>
+          </w:tcPr>
+          <w:p>
+            <w:pPr>
+              <w:pStyle w:val="a3"/>
+              <w:ind w:firstLineChars="0" w:firstLine="0"/>
+            </w:pPr>
+            <w:r>
+              <w:rPr>
+                <w:rFonts w:hint="eastAsia"/>
+              </w:rPr>
+              <w:t>available</w:t>
+            </w:r>
+          </w:p>
+        </w:tc>
+        <w:tc>
+          <w:tcPr>
+            <w:tcW w:w="1361" w:type="dxa"/>
+          </w:tcPr>
+          <w:p>
+            <w:pPr>
+              <w:pStyle w:val="a3"/>
+              <w:ind w:firstLineChars="0" w:firstLine="0"/>
+            </w:pPr>
+          </w:p>
+        </w:tc>
+        <w:tc>
+          <w:tcPr>
+            <w:tcW w:w="1357" w:type="dxa"/>
+          </w:tcPr>
+          <w:p>
+            <w:pPr>
+              <w:pStyle w:val="a3"/>
+              <w:ind w:firstLineChars="0" w:firstLine="0"/>
+              <w:rPr>
+                <w:rFonts w:hint="eastAsia"/>
+              </w:rPr>
+            </w:pPr>
+          </w:p>
+        </w:tc>
+        <w:tc>
+          <w:tcPr>
+            <w:tcW w:w="774" w:type="dxa"/>
+          </w:tcPr>
+          <w:p>
+            <w:pPr>
+              <w:pStyle w:val="a3"/>
+              <w:ind w:firstLineChars="0" w:firstLine="0"/>
+            </w:pPr>
+          </w:p>
+        </w:tc>
+        <w:tc>
+          <w:tcPr>
+            <w:tcW w:w="1893" w:type="dxa"/>
+          </w:tcPr>
+          <w:p>
+            <w:pPr>
+              <w:pStyle w:val="a3"/>
+              <w:ind w:firstLineChars="0" w:firstLine="0"/>
+              <w:rPr>
+                <w:rFonts w:hint="eastAsia"/>
+              </w:rPr>
+            </w:pPr>
+          </w:p>
+        </w:tc>
+      </w:tr>
+      <w:tr>
+        <w:tc>
+          <w:tcPr>
+            <w:tcW w:w="1356" w:type="dxa"/>
+          </w:tcPr>
+          <w:p>
+            <w:pPr>
+              <w:pStyle w:val="a3"/>
+              <w:ind w:firstLineChars="0" w:firstLine="0"/>
+            </w:pPr>
+          </w:p>
+        </w:tc>
+        <w:tc>
+          <w:tcPr>
+            <w:tcW w:w="1421" w:type="dxa"/>
+          </w:tcPr>
+          <w:p>
+            <w:pPr>
+              <w:pStyle w:val="a3"/>
+              <w:ind w:firstLineChars="0" w:firstLine="0"/>
+            </w:pPr>
+          </w:p>
+        </w:tc>
+        <w:tc>
+          <w:tcPr>
+            <w:tcW w:w="1361" w:type="dxa"/>
+          </w:tcPr>
+          <w:p>
+            <w:pPr>
+              <w:pStyle w:val="a3"/>
+              <w:ind w:firstLineChars="0" w:firstLine="0"/>
+            </w:pPr>
+          </w:p>
+        </w:tc>
+        <w:tc>
+          <w:tcPr>
+            <w:tcW w:w="1357" w:type="dxa"/>
+          </w:tcPr>
+          <w:p>
+            <w:pPr>
+              <w:pStyle w:val="a3"/>
+              <w:ind w:firstLineChars="0" w:firstLine="0"/>
+              <w:rPr>
+                <w:rFonts w:hint="eastAsia"/>
+              </w:rPr>
+            </w:pPr>
+          </w:p>
+        </w:tc>
+        <w:tc>
+          <w:tcPr>
+            <w:tcW w:w="774" w:type="dxa"/>
+          </w:tcPr>
+          <w:p>
+            <w:pPr>
+              <w:pStyle w:val="a3"/>
+              <w:ind w:firstLineChars="0" w:firstLine="0"/>
+            </w:pPr>
+          </w:p>
+        </w:tc>
+        <w:tc>
+          <w:tcPr>
+            <w:tcW w:w="1893" w:type="dxa"/>
+          </w:tcPr>
+          <w:p>
+            <w:pPr>
+              <w:pStyle w:val="a3"/>
+              <w:ind w:firstLineChars="0" w:firstLine="0"/>
+              <w:rPr>
+                <w:rFonts w:hint="eastAsia"/>
+              </w:rPr>
+            </w:pPr>
+          </w:p>
+        </w:tc>
+      </w:tr>
+      <w:tr>
+        <w:tc>
+          <w:tcPr>
+            <w:tcW w:w="1356" w:type="dxa"/>
+          </w:tcPr>
+          <w:p>
+            <w:pPr>
+              <w:pStyle w:val="a3"/>
+              <w:ind w:firstLineChars="0" w:firstLine="0"/>
+            </w:pPr>
+          </w:p>
+        </w:tc>
+        <w:tc>
+          <w:tcPr>
+            <w:tcW w:w="1421" w:type="dxa"/>
+          </w:tcPr>
+          <w:p>
+            <w:pPr>
+              <w:pStyle w:val="a3"/>
+              <w:ind w:firstLineChars="0" w:firstLine="0"/>
+            </w:pPr>
+          </w:p>
+        </w:tc>
+        <w:tc>
+          <w:tcPr>
+            <w:tcW w:w="1361" w:type="dxa"/>
+          </w:tcPr>
+          <w:p>
+            <w:pPr>
+              <w:pStyle w:val="a3"/>
+              <w:ind w:firstLineChars="0" w:firstLine="0"/>
+            </w:pPr>
+          </w:p>
+        </w:tc>
+        <w:tc>
+          <w:tcPr>
+            <w:tcW w:w="1357" w:type="dxa"/>
+          </w:tcPr>
+          <w:p>
+            <w:pPr>
+              <w:pStyle w:val="a3"/>
+              <w:ind w:firstLineChars="0" w:firstLine="0"/>
+              <w:rPr>
+                <w:rFonts w:hint="eastAsia"/>
+              </w:rPr>
+            </w:pPr>
+          </w:p>
+        </w:tc>
+        <w:tc>
+          <w:tcPr>
+            <w:tcW w:w="774" w:type="dxa"/>
+          </w:tcPr>
+          <w:p>
+            <w:pPr>
+              <w:pStyle w:val="a3"/>
+              <w:ind w:firstLineChars="0" w:firstLine="0"/>
+            </w:pPr>
+          </w:p>
+        </w:tc>
+        <w:tc>
+          <w:tcPr>
+            <w:tcW w:w="1893" w:type="dxa"/>
+          </w:tcPr>
+          <w:p>
+            <w:pPr>
+              <w:pStyle w:val="a3"/>
+              <w:ind w:firstLineChars="0" w:firstLine="0"/>
+              <w:rPr>
+                <w:rFonts w:hint="eastAsia"/>
+              </w:rPr>
+            </w:pPr>
+          </w:p>
+        </w:tc>
+      </w:tr>
+    </w:tbl>
+    <w:p>
+      <w:pPr>
+        <w:pStyle w:val="a3"/>
+        <w:ind w:left="360" w:firstLineChars="0" w:firstLine="0"/>
+      </w:pPr>
+    </w:p>
+    <w:p>
+      <w:pPr>
+        <w:pStyle w:val="a3"/>
+        <w:numPr>
+          <w:ilvl w:val="0"/>
+          <w:numId w:val="1"/>
+        </w:numPr>
+        <w:ind w:firstLineChars="0"/>
+        <w:rPr>
+          <w:rFonts w:hint="eastAsia"/>
+        </w:rPr>
+      </w:pPr>
+      <w:r>
+        <w:rPr>
+          <w:rFonts w:hint="eastAsia"/>
+        </w:rPr>
+        <w:t>权限信息</w:t>
+      </w:r>
+      <w:r>
+        <w:rPr>
+          <w:rFonts w:hint="eastAsia"/>
+        </w:rPr>
+        <w:t>SysPermission</w:t>
+      </w:r>
+    </w:p>
+    <w:tbl>
+      <w:tblPr>
+        <w:tblStyle w:val="a4"/>
+        <w:tblW w:w="0" w:type="auto"/>
+        <w:tblInd w:w="360" w:type="dxa"/>
+        <w:tblLook w:val="04A0" w:firstRow="1" w:lastRow="0" w:firstColumn="1" w:lastColumn="0" w:noHBand="0" w:noVBand="1"/>
+      </w:tblPr>
+      <w:tblGrid>
+        <w:gridCol w:w="1351"/>
+        <w:gridCol w:w="1443"/>
+        <w:gridCol w:w="1357"/>
+        <w:gridCol w:w="1353"/>
+        <w:gridCol w:w="772"/>
+        <w:gridCol w:w="1886"/>
+      </w:tblGrid>
+      <w:tr>
+        <w:tc>
+          <w:tcPr>
+            <w:tcW w:w="1356" w:type="dxa"/>
+          </w:tcPr>
+          <w:p>
+            <w:pPr>
+              <w:pStyle w:val="a3"/>
+              <w:ind w:firstLineChars="0" w:firstLine="0"/>
+            </w:pPr>
+            <w:r>
+              <w:rPr>
+                <w:rFonts w:hint="eastAsia"/>
+              </w:rPr>
+              <w:t>中文名</w:t>
+            </w:r>
+          </w:p>
+        </w:tc>
+        <w:tc>
+          <w:tcPr>
+            <w:tcW w:w="1421" w:type="dxa"/>
+          </w:tcPr>
+          <w:p>
+            <w:pPr>
+              <w:pStyle w:val="a3"/>
+              <w:ind w:firstLineChars="0" w:firstLine="0"/>
+            </w:pPr>
+            <w:r>
+              <w:rPr>
+                <w:rFonts w:hint="eastAsia"/>
+              </w:rPr>
+              <w:t>字段名</w:t>
+            </w:r>
+          </w:p>
+        </w:tc>
+        <w:tc>
+          <w:tcPr>
+            <w:tcW w:w="1361" w:type="dxa"/>
+          </w:tcPr>
+          <w:p>
+            <w:pPr>
+              <w:pStyle w:val="a3"/>
+              <w:ind w:firstLineChars="0" w:firstLine="0"/>
+            </w:pPr>
+            <w:r>
+              <w:rPr>
+                <w:rFonts w:hint="eastAsia"/>
+              </w:rPr>
+              <w:t>类型</w:t>
+            </w:r>
+          </w:p>
+        </w:tc>
+        <w:tc>
+          <w:tcPr>
+            <w:tcW w:w="1357" w:type="dxa"/>
+          </w:tcPr>
+          <w:p>
+            <w:pPr>
+              <w:pStyle w:val="a3"/>
+              <w:ind w:firstLineChars="0" w:firstLine="0"/>
+            </w:pPr>
+            <w:r>
+              <w:rPr>
+                <w:rFonts w:hint="eastAsia"/>
+              </w:rPr>
+              <w:t>长度</w:t>
+            </w:r>
+          </w:p>
+        </w:tc>
+        <w:tc>
+          <w:tcPr>
+            <w:tcW w:w="774" w:type="dxa"/>
+          </w:tcPr>
+          <w:p>
+            <w:pPr>
+              <w:pStyle w:val="a3"/>
+              <w:ind w:firstLineChars="0" w:firstLine="0"/>
+            </w:pPr>
+            <w:r>
+              <w:rPr>
+                <w:rFonts w:hint="eastAsia"/>
+              </w:rPr>
+              <w:t>默认值</w:t>
+            </w:r>
+          </w:p>
+        </w:tc>
+        <w:tc>
+          <w:tcPr>
+            <w:tcW w:w="1893" w:type="dxa"/>
+          </w:tcPr>
+          <w:p>
+            <w:pPr>
+              <w:pStyle w:val="a3"/>
+              <w:ind w:firstLineChars="0" w:firstLine="0"/>
+            </w:pPr>
+            <w:r>
+              <w:rPr>
+                <w:rFonts w:hint="eastAsia"/>
+              </w:rPr>
+              <w:t>描述</w:t>
+            </w:r>
+          </w:p>
+        </w:tc>
+      </w:tr>
+      <w:tr>
+        <w:tc>
+          <w:tcPr>
+            <w:tcW w:w="1356" w:type="dxa"/>
+          </w:tcPr>
+          <w:p>
+            <w:pPr>
+              <w:pStyle w:val="a3"/>
+              <w:ind w:firstLineChars="0" w:firstLine="0"/>
+            </w:pPr>
+            <w:r>
+              <w:t>I</w:t>
+            </w:r>
+            <w:r>
+              <w:rPr>
+                <w:rFonts w:hint="eastAsia"/>
+              </w:rPr>
+              <w:t>d</w:t>
+            </w:r>
+          </w:p>
+        </w:tc>
+        <w:tc>
+          <w:tcPr>
+            <w:tcW w:w="1421" w:type="dxa"/>
+          </w:tcPr>
+          <w:p>
+            <w:pPr>
+              <w:pStyle w:val="a3"/>
+              <w:ind w:firstLineChars="0" w:firstLine="0"/>
+            </w:pPr>
+            <w:r>
+              <w:t>I</w:t>
+            </w:r>
+            <w:r>
+              <w:rPr>
+                <w:rFonts w:hint="eastAsia"/>
+              </w:rPr>
+              <w:t>d</w:t>
+            </w:r>
+          </w:p>
+        </w:tc>
+        <w:tc>
+          <w:tcPr>
+            <w:tcW w:w="1361" w:type="dxa"/>
+          </w:tcPr>
+          <w:p>
+            <w:pPr>
+              <w:pStyle w:val="a3"/>
+              <w:ind w:firstLineChars="0" w:firstLine="0"/>
+            </w:pPr>
+            <w:r>
+              <w:t>I</w:t>
+            </w:r>
+            <w:r>
+              <w:rPr>
+                <w:rFonts w:hint="eastAsia"/>
+              </w:rPr>
+              <w:t>nt</w:t>
+            </w:r>
+          </w:p>
+        </w:tc>
+        <w:tc>
+          <w:tcPr>
+            <w:tcW w:w="1357" w:type="dxa"/>
+          </w:tcPr>
+          <w:p>
+            <w:pPr>
+              <w:pStyle w:val="a3"/>
+              <w:ind w:firstLineChars="0" w:firstLine="0"/>
+            </w:pPr>
+            <w:r>
+              <w:rPr>
+                <w:rFonts w:hint="eastAsia"/>
+              </w:rPr>
+              <w:t>11</w:t>
+            </w:r>
+          </w:p>
+        </w:tc>
+        <w:tc>
+          <w:tcPr>
+            <w:tcW w:w="774" w:type="dxa"/>
+          </w:tcPr>
+          <w:p>
+            <w:pPr>
+              <w:pStyle w:val="a3"/>
+              <w:ind w:firstLineChars="0" w:firstLine="0"/>
+            </w:pPr>
+          </w:p>
+        </w:tc>
+        <w:tc>
+          <w:tcPr>
+            <w:tcW w:w="1893" w:type="dxa"/>
+          </w:tcPr>
+          <w:p>
+            <w:pPr>
+              <w:pStyle w:val="a3"/>
+              <w:ind w:firstLineChars="0" w:firstLine="0"/>
+            </w:pPr>
+            <w:r>
+              <w:rPr>
+                <w:rFonts w:hint="eastAsia"/>
+              </w:rPr>
+              <w:t>自增</w:t>
+            </w:r>
+          </w:p>
+        </w:tc>
+      </w:tr>
+      <w:tr>
+        <w:tc>
+          <w:tcPr>
+            <w:tcW w:w="1356" w:type="dxa"/>
+          </w:tcPr>
+          <w:p>
+            <w:pPr>
+              <w:pStyle w:val="a3"/>
+              <w:ind w:firstLineChars="0" w:firstLine="0"/>
+            </w:pPr>
+          </w:p>
+        </w:tc>
+        <w:tc>
+          <w:tcPr>
+            <w:tcW w:w="1421" w:type="dxa"/>
+          </w:tcPr>
+          <w:p>
+            <w:pPr>
+              <w:pStyle w:val="a3"/>
+              <w:ind w:firstLineChars="0" w:firstLine="0"/>
+            </w:pPr>
+            <w:r>
+              <w:rPr>
+                <w:rFonts w:hint="eastAsia"/>
+              </w:rPr>
+              <w:t>name</w:t>
+            </w:r>
+          </w:p>
+        </w:tc>
+        <w:tc>
+          <w:tcPr>
+            <w:tcW w:w="1361" w:type="dxa"/>
+          </w:tcPr>
+          <w:p>
+            <w:pPr>
+              <w:pStyle w:val="a3"/>
+              <w:ind w:firstLineChars="0" w:firstLine="0"/>
+            </w:pPr>
+          </w:p>
+        </w:tc>
+        <w:tc>
+          <w:tcPr>
+            <w:tcW w:w="1357" w:type="dxa"/>
+          </w:tcPr>
+          <w:p>
+            <w:pPr>
+              <w:pStyle w:val="a3"/>
+              <w:ind w:firstLineChars="0" w:firstLine="0"/>
+              <w:rPr>
+                <w:rFonts w:hint="eastAsia"/>
+              </w:rPr>
+            </w:pPr>
+          </w:p>
+        </w:tc>
+        <w:tc>
+          <w:tcPr>
+            <w:tcW w:w="774" w:type="dxa"/>
+          </w:tcPr>
+          <w:p>
+            <w:pPr>
+              <w:pStyle w:val="a3"/>
+              <w:ind w:firstLineChars="0" w:firstLine="0"/>
+            </w:pPr>
+          </w:p>
+        </w:tc>
+        <w:tc>
+          <w:tcPr>
+            <w:tcW w:w="1893" w:type="dxa"/>
+          </w:tcPr>
+          <w:p>
+            <w:pPr>
+              <w:pStyle w:val="a3"/>
+              <w:ind w:firstLineChars="0" w:firstLine="0"/>
+              <w:rPr>
+                <w:rFonts w:hint="eastAsia"/>
+              </w:rPr>
+            </w:pPr>
+          </w:p>
+        </w:tc>
+      </w:tr>
+      <w:tr>
+        <w:tc>
+          <w:tcPr>
+            <w:tcW w:w="1356" w:type="dxa"/>
+          </w:tcPr>
+          <w:p>
+            <w:pPr>
+              <w:pStyle w:val="a3"/>
+              <w:ind w:firstLineChars="0" w:firstLine="0"/>
+            </w:pPr>
+          </w:p>
+        </w:tc>
+        <w:tc>
+          <w:tcPr>
+            <w:tcW w:w="1421" w:type="dxa"/>
+          </w:tcPr>
+          <w:p>
+            <w:pPr>
+              <w:pStyle w:val="a3"/>
+              <w:ind w:firstLineChars="0" w:firstLine="0"/>
+            </w:pPr>
+            <w:r>
+              <w:rPr>
+                <w:rFonts w:hint="eastAsia"/>
+              </w:rPr>
+              <w:t>resource_type</w:t>
+            </w:r>
+          </w:p>
+        </w:tc>
+        <w:tc>
+          <w:tcPr>
+            <w:tcW w:w="1361" w:type="dxa"/>
+          </w:tcPr>
+          <w:p>
+            <w:pPr>
+              <w:pStyle w:val="a3"/>
+              <w:ind w:firstLineChars="0" w:firstLine="0"/>
+            </w:pPr>
+          </w:p>
+        </w:tc>
+        <w:tc>
+          <w:tcPr>
+            <w:tcW w:w="1357" w:type="dxa"/>
+          </w:tcPr>
+          <w:p>
+            <w:pPr>
+              <w:pStyle w:val="a3"/>
+              <w:ind w:firstLineChars="0" w:firstLine="0"/>
+              <w:rPr>
+                <w:rFonts w:hint="eastAsia"/>
+              </w:rPr>
+            </w:pPr>
+          </w:p>
+        </w:tc>
+        <w:tc>
+          <w:tcPr>
+            <w:tcW w:w="774" w:type="dxa"/>
+          </w:tcPr>
+          <w:p>
+            <w:pPr>
+              <w:pStyle w:val="a3"/>
+              <w:ind w:firstLineChars="0" w:firstLine="0"/>
+            </w:pPr>
+          </w:p>
+        </w:tc>
+        <w:tc>
+          <w:tcPr>
+            <w:tcW w:w="1893" w:type="dxa"/>
+          </w:tcPr>
+          <w:p>
+            <w:pPr>
+              <w:pStyle w:val="a3"/>
+              <w:ind w:firstLineChars="0" w:firstLine="0"/>
+              <w:rPr>
+                <w:rFonts w:hint="eastAsia"/>
+              </w:rPr>
+            </w:pPr>
+          </w:p>
+        </w:tc>
+      </w:tr>
+      <w:tr>
+        <w:tc>
+          <w:tcPr>
+            <w:tcW w:w="1356" w:type="dxa"/>
+          </w:tcPr>
+          <w:p>
+            <w:pPr>
+              <w:pStyle w:val="a3"/>
+              <w:ind w:firstLineChars="0" w:firstLine="0"/>
+            </w:pPr>
+          </w:p>
+        </w:tc>
+        <w:tc>
+          <w:tcPr>
+            <w:tcW w:w="1421" w:type="dxa"/>
+          </w:tcPr>
+          <w:p>
+            <w:pPr>
+              <w:pStyle w:val="a3"/>
+              <w:ind w:firstLineChars="0" w:firstLine="0"/>
+            </w:pPr>
+            <w:r>
+              <w:rPr>
+                <w:rFonts w:hint="eastAsia"/>
+              </w:rPr>
+              <w:t>url</w:t>
+            </w:r>
+          </w:p>
+        </w:tc>
+        <w:tc>
+          <w:tcPr>
+            <w:tcW w:w="1361" w:type="dxa"/>
+          </w:tcPr>
+          <w:p>
+            <w:pPr>
+              <w:pStyle w:val="a3"/>
+              <w:ind w:firstLineChars="0" w:firstLine="0"/>
+            </w:pPr>
+          </w:p>
+        </w:tc>
+        <w:tc>
+          <w:tcPr>
+            <w:tcW w:w="1357" w:type="dxa"/>
+          </w:tcPr>
+          <w:p>
+            <w:pPr>
+              <w:pStyle w:val="a3"/>
+              <w:ind w:firstLineChars="0" w:firstLine="0"/>
+              <w:rPr>
+                <w:rFonts w:hint="eastAsia"/>
+              </w:rPr>
+            </w:pPr>
+          </w:p>
+        </w:tc>
+        <w:tc>
+          <w:tcPr>
+            <w:tcW w:w="774" w:type="dxa"/>
+          </w:tcPr>
+          <w:p>
+            <w:pPr>
+              <w:pStyle w:val="a3"/>
+              <w:ind w:firstLineChars="0" w:firstLine="0"/>
+            </w:pPr>
+          </w:p>
+        </w:tc>
+        <w:tc>
+          <w:tcPr>
+            <w:tcW w:w="1893" w:type="dxa"/>
+          </w:tcPr>
+          <w:p>
+            <w:pPr>
+              <w:pStyle w:val="a3"/>
+              <w:ind w:firstLineChars="0" w:firstLine="0"/>
+              <w:rPr>
+                <w:rFonts w:hint="eastAsia"/>
+              </w:rPr>
+            </w:pPr>
+          </w:p>
+        </w:tc>
+      </w:tr>
+      <w:tr>
+        <w:tc>
+          <w:tcPr>
+            <w:tcW w:w="1356" w:type="dxa"/>
+          </w:tcPr>
+          <w:p>
+            <w:pPr>
+              <w:pStyle w:val="a3"/>
+              <w:ind w:firstLineChars="0" w:firstLine="0"/>
+            </w:pPr>
+          </w:p>
+        </w:tc>
+        <w:tc>
+          <w:tcPr>
+            <w:tcW w:w="1421" w:type="dxa"/>
+          </w:tcPr>
+          <w:p>
+            <w:pPr>
+              <w:pStyle w:val="a3"/>
+              <w:ind w:firstLineChars="0" w:firstLine="0"/>
+              <w:rPr>
+                <w:rFonts w:hint="eastAsia"/>
+              </w:rPr>
+            </w:pPr>
+            <w:r>
+              <w:rPr>
+                <w:rFonts w:hint="eastAsia"/>
+              </w:rPr>
+              <w:t>permission</w:t>
+            </w:r>
+          </w:p>
+        </w:tc>
+        <w:tc>
+          <w:tcPr>
+            <w:tcW w:w="1361" w:type="dxa"/>
+          </w:tcPr>
+          <w:p>
+            <w:pPr>
+              <w:pStyle w:val="a3"/>
+              <w:ind w:firstLineChars="0" w:firstLine="0"/>
+            </w:pPr>
+          </w:p>
+        </w:tc>
+        <w:tc>
+          <w:tcPr>
+            <w:tcW w:w="1357" w:type="dxa"/>
+          </w:tcPr>
+          <w:p>
+            <w:pPr>
+              <w:pStyle w:val="a3"/>
+              <w:ind w:firstLineChars="0" w:firstLine="0"/>
+              <w:rPr>
+                <w:rFonts w:hint="eastAsia"/>
+              </w:rPr>
+            </w:pPr>
+          </w:p>
+        </w:tc>
+        <w:tc>
+          <w:tcPr>
+            <w:tcW w:w="774" w:type="dxa"/>
+          </w:tcPr>
+          <w:p>
+            <w:pPr>
+              <w:pStyle w:val="a3"/>
+              <w:ind w:firstLineChars="0" w:firstLine="0"/>
+            </w:pPr>
+          </w:p>
+        </w:tc>
+        <w:tc>
+          <w:tcPr>
+            <w:tcW w:w="1893" w:type="dxa"/>
+          </w:tcPr>
+          <w:p>
+            <w:pPr>
+              <w:pStyle w:val="a3"/>
+              <w:ind w:firstLineChars="0" w:firstLine="0"/>
+              <w:rPr>
+                <w:rFonts w:hint="eastAsia"/>
+              </w:rPr>
+            </w:pPr>
+          </w:p>
+        </w:tc>
+      </w:tr>
+      <w:tr>
+        <w:tc>
+          <w:tcPr>
+            <w:tcW w:w="1356" w:type="dxa"/>
+          </w:tcPr>
+          <w:p>
+            <w:pPr>
+              <w:pStyle w:val="a3"/>
+              <w:ind w:firstLineChars="0" w:firstLine="0"/>
+            </w:pPr>
+          </w:p>
+        </w:tc>
+        <w:tc>
+          <w:tcPr>
+            <w:tcW w:w="1421" w:type="dxa"/>
+          </w:tcPr>
+          <w:p>
+            <w:pPr>
+              <w:pStyle w:val="a3"/>
+              <w:ind w:firstLineChars="0" w:firstLine="0"/>
+              <w:rPr>
+                <w:rFonts w:hint="eastAsia"/>
+              </w:rPr>
+            </w:pPr>
+            <w:r>
+              <w:rPr>
+                <w:rFonts w:hint="eastAsia"/>
+              </w:rPr>
+              <w:t>parent_id</w:t>
+            </w:r>
+          </w:p>
+        </w:tc>
+        <w:tc>
+          <w:tcPr>
+            <w:tcW w:w="1361" w:type="dxa"/>
+          </w:tcPr>
+          <w:p>
+            <w:pPr>
+              <w:pStyle w:val="a3"/>
+              <w:ind w:firstLineChars="0" w:firstLine="0"/>
+            </w:pPr>
+          </w:p>
+        </w:tc>
+        <w:tc>
+          <w:tcPr>
+            <w:tcW w:w="1357" w:type="dxa"/>
+          </w:tcPr>
+          <w:p>
+            <w:pPr>
+              <w:pStyle w:val="a3"/>
+              <w:ind w:firstLineChars="0" w:firstLine="0"/>
+              <w:rPr>
+                <w:rFonts w:hint="eastAsia"/>
+              </w:rPr>
+            </w:pPr>
+          </w:p>
+        </w:tc>
+        <w:tc>
+          <w:tcPr>
+            <w:tcW w:w="774" w:type="dxa"/>
+          </w:tcPr>
+          <w:p>
+            <w:pPr>
+              <w:pStyle w:val="a3"/>
+              <w:ind w:firstLineChars="0" w:firstLine="0"/>
+            </w:pPr>
+          </w:p>
+        </w:tc>
+        <w:tc>
+          <w:tcPr>
+            <w:tcW w:w="1893" w:type="dxa"/>
+          </w:tcPr>
+          <w:p>
+            <w:pPr>
+              <w:pStyle w:val="a3"/>
+              <w:ind w:firstLineChars="0" w:firstLine="0"/>
+              <w:rPr>
+                <w:rFonts w:hint="eastAsia"/>
+              </w:rPr>
+            </w:pPr>
+          </w:p>
+        </w:tc>
+      </w:tr>
+      <w:tr>
+        <w:tc>
+          <w:tcPr>
+            <w:tcW w:w="1356" w:type="dxa"/>
+          </w:tcPr>
+          <w:p>
+            <w:pPr>
+              <w:pStyle w:val="a3"/>
+              <w:ind w:firstLineChars="0" w:firstLine="0"/>
+            </w:pPr>
+          </w:p>
+        </w:tc>
+        <w:tc>
+          <w:tcPr>
+            <w:tcW w:w="1421" w:type="dxa"/>
+          </w:tcPr>
+          <w:p>
+            <w:pPr>
+              <w:pStyle w:val="a3"/>
+              <w:ind w:firstLineChars="0" w:firstLine="0"/>
+              <w:rPr>
+                <w:rFonts w:hint="eastAsia"/>
+              </w:rPr>
+            </w:pPr>
+            <w:r>
+              <w:rPr>
+                <w:rFonts w:hint="eastAsia"/>
+              </w:rPr>
+              <w:t>parent_ids</w:t>
+            </w:r>
+          </w:p>
+        </w:tc>
+        <w:tc>
+          <w:tcPr>
+            <w:tcW w:w="1361" w:type="dxa"/>
+          </w:tcPr>
+          <w:p>
+            <w:pPr>
+              <w:pStyle w:val="a3"/>
+              <w:ind w:firstLineChars="0" w:firstLine="0"/>
+            </w:pPr>
+          </w:p>
+        </w:tc>
+        <w:tc>
+          <w:tcPr>
+            <w:tcW w:w="1357" w:type="dxa"/>
+          </w:tcPr>
+          <w:p>
+            <w:pPr>
+              <w:pStyle w:val="a3"/>
+              <w:ind w:firstLineChars="0" w:firstLine="0"/>
+              <w:rPr>
+                <w:rFonts w:hint="eastAsia"/>
+              </w:rPr>
+            </w:pPr>
+          </w:p>
+        </w:tc>
+        <w:tc>
+          <w:tcPr>
+            <w:tcW w:w="774" w:type="dxa"/>
+          </w:tcPr>
+          <w:p>
+            <w:pPr>
+              <w:pStyle w:val="a3"/>
+              <w:ind w:firstLineChars="0" w:firstLine="0"/>
+            </w:pPr>
+          </w:p>
+        </w:tc>
+        <w:tc>
+          <w:tcPr>
+            <w:tcW w:w="1893" w:type="dxa"/>
+          </w:tcPr>
+          <w:p>
+            <w:pPr>
+              <w:pStyle w:val="a3"/>
+              <w:ind w:firstLineChars="0" w:firstLine="0"/>
+              <w:rPr>
+                <w:rFonts w:hint="eastAsia"/>
+              </w:rPr>
+            </w:pPr>
+          </w:p>
+        </w:tc>
+      </w:tr>
+      <w:tr>
+        <w:tc>
+          <w:tcPr>
+            <w:tcW w:w="1356" w:type="dxa"/>
+          </w:tcPr>
+          <w:p>
+            <w:pPr>
+              <w:pStyle w:val="a3"/>
+              <w:ind w:firstLineChars="0" w:firstLine="0"/>
+            </w:pPr>
+          </w:p>
+        </w:tc>
+        <w:tc>
+          <w:tcPr>
+            <w:tcW w:w="1421" w:type="dxa"/>
+          </w:tcPr>
+          <w:p>
+            <w:pPr>
+              <w:pStyle w:val="a3"/>
+              <w:ind w:firstLineChars="0" w:firstLine="0"/>
+              <w:rPr>
+                <w:rFonts w:hint="eastAsia"/>
+              </w:rPr>
+            </w:pPr>
+            <w:r>
+              <w:rPr>
+                <w:rFonts w:hint="eastAsia"/>
+              </w:rPr>
+              <w:t>available</w:t>
+            </w:r>
+          </w:p>
+        </w:tc>
+        <w:tc>
+          <w:tcPr>
+            <w:tcW w:w="1361" w:type="dxa"/>
+          </w:tcPr>
+          <w:p>
+            <w:pPr>
+              <w:pStyle w:val="a3"/>
+              <w:ind w:firstLineChars="0" w:firstLine="0"/>
+            </w:pPr>
+          </w:p>
+        </w:tc>
+        <w:tc>
+          <w:tcPr>
+            <w:tcW w:w="1357" w:type="dxa"/>
+          </w:tcPr>
+          <w:p>
+            <w:pPr>
+              <w:pStyle w:val="a3"/>
+              <w:ind w:firstLineChars="0" w:firstLine="0"/>
+              <w:rPr>
+                <w:rFonts w:hint="eastAsia"/>
+              </w:rPr>
+            </w:pPr>
+          </w:p>
+        </w:tc>
+        <w:tc>
+          <w:tcPr>
+            <w:tcW w:w="774" w:type="dxa"/>
+          </w:tcPr>
+          <w:p>
+            <w:pPr>
+              <w:pStyle w:val="a3"/>
+              <w:ind w:firstLineChars="0" w:firstLine="0"/>
+            </w:pPr>
+          </w:p>
+        </w:tc>
+        <w:tc>
+          <w:tcPr>
+            <w:tcW w:w="1893" w:type="dxa"/>
+          </w:tcPr>
+          <w:p>
+            <w:pPr>
+              <w:pStyle w:val="a3"/>
+              <w:ind w:firstLineChars="0" w:firstLine="0"/>
+              <w:rPr>
+                <w:rFonts w:hint="eastAsia"/>
+              </w:rPr>
+            </w:pPr>
+          </w:p>
+        </w:tc>
+      </w:tr>
+      <w:tr>
+        <w:tc>
+          <w:tcPr>
+            <w:tcW w:w="1356" w:type="dxa"/>
+          </w:tcPr>
+          <w:p>
+            <w:pPr>
+              <w:pStyle w:val="a3"/>
+              <w:ind w:firstLineChars="0" w:firstLine="0"/>
+            </w:pPr>
+          </w:p>
+        </w:tc>
+        <w:tc>
+          <w:tcPr>
+            <w:tcW w:w="1421" w:type="dxa"/>
+          </w:tcPr>
+          <w:p>
+            <w:pPr>
+              <w:pStyle w:val="a3"/>
+              <w:ind w:firstLineChars="0" w:firstLine="0"/>
+              <w:rPr>
+                <w:rFonts w:hint="eastAsia"/>
+              </w:rPr>
+            </w:pPr>
+          </w:p>
+        </w:tc>
+        <w:tc>
+          <w:tcPr>
+            <w:tcW w:w="1361" w:type="dxa"/>
+          </w:tcPr>
+          <w:p>
+            <w:pPr>
+              <w:pStyle w:val="a3"/>
+              <w:ind w:firstLineChars="0" w:firstLine="0"/>
+            </w:pPr>
+          </w:p>
+        </w:tc>
+        <w:tc>
+          <w:tcPr>
+            <w:tcW w:w="1357" w:type="dxa"/>
+          </w:tcPr>
+          <w:p>
+            <w:pPr>
+              <w:pStyle w:val="a3"/>
+              <w:ind w:firstLineChars="0" w:firstLine="0"/>
+              <w:rPr>
+                <w:rFonts w:hint="eastAsia"/>
+              </w:rPr>
+            </w:pPr>
+          </w:p>
+        </w:tc>
+        <w:tc>
+          <w:tcPr>
+            <w:tcW w:w="774" w:type="dxa"/>
+          </w:tcPr>
+          <w:p>
+            <w:pPr>
+              <w:pStyle w:val="a3"/>
+              <w:ind w:firstLineChars="0" w:firstLine="0"/>
+            </w:pPr>
+          </w:p>
+        </w:tc>
+        <w:tc>
+          <w:tcPr>
+            <w:tcW w:w="1893" w:type="dxa"/>
+          </w:tcPr>
+          <w:p>
+            <w:pPr>
+              <w:pStyle w:val="a3"/>
+              <w:ind w:firstLineChars="0" w:firstLine="0"/>
+              <w:rPr>
+                <w:rFonts w:hint="eastAsia"/>
+              </w:rPr>
+            </w:pPr>
+          </w:p>
+        </w:tc>
+      </w:tr>
+      <w:tr>
+        <w:tc>
+          <w:tcPr>
+            <w:tcW w:w="1356" w:type="dxa"/>
+          </w:tcPr>
+          <w:p>
+            <w:pPr>
+              <w:pStyle w:val="a3"/>
+              <w:ind w:firstLineChars="0" w:firstLine="0"/>
+            </w:pPr>
+          </w:p>
+        </w:tc>
+        <w:tc>
+          <w:tcPr>
+            <w:tcW w:w="1421" w:type="dxa"/>
+          </w:tcPr>
+          <w:p>
+            <w:pPr>
+              <w:pStyle w:val="a3"/>
+              <w:ind w:firstLineChars="0" w:firstLine="0"/>
+              <w:rPr>
+                <w:rFonts w:hint="eastAsia"/>
+              </w:rPr>
+            </w:pPr>
+          </w:p>
+        </w:tc>
+        <w:tc>
+          <w:tcPr>
+            <w:tcW w:w="1361" w:type="dxa"/>
+          </w:tcPr>
+          <w:p>
+            <w:pPr>
+              <w:pStyle w:val="a3"/>
+              <w:ind w:firstLineChars="0" w:firstLine="0"/>
+            </w:pPr>
+          </w:p>
+        </w:tc>
+        <w:tc>
+          <w:tcPr>
+            <w:tcW w:w="1357" w:type="dxa"/>
+          </w:tcPr>
+          <w:p>
+            <w:pPr>
+              <w:pStyle w:val="a3"/>
+              <w:ind w:firstLineChars="0" w:firstLine="0"/>
+              <w:rPr>
+                <w:rFonts w:hint="eastAsia"/>
+              </w:rPr>
+            </w:pPr>
+          </w:p>
+        </w:tc>
+        <w:tc>
+          <w:tcPr>
+            <w:tcW w:w="774" w:type="dxa"/>
+          </w:tcPr>
+          <w:p>
+            <w:pPr>
+              <w:pStyle w:val="a3"/>
+              <w:ind w:firstLineChars="0" w:firstLine="0"/>
+            </w:pPr>
+          </w:p>
+        </w:tc>
+        <w:tc>
+          <w:tcPr>
+            <w:tcW w:w="1893" w:type="dxa"/>
+          </w:tcPr>
+          <w:p>
+            <w:pPr>
+              <w:pStyle w:val="a3"/>
+              <w:ind w:firstLineChars="0" w:firstLine="0"/>
+              <w:rPr>
+                <w:rFonts w:hint="eastAsia"/>
+              </w:rPr>
+            </w:pPr>
+          </w:p>
+        </w:tc>
+      </w:tr>
+    </w:tbl>
+    <w:p>
+      <w:pPr>
+        <w:pStyle w:val="a3"/>
+        <w:ind w:left="360" w:firstLineChars="0" w:firstLine="0"/>
+      </w:pPr>
+    </w:p>
     <w:p>
       <w:pPr>
         <w:pStyle w:val="2"/>
@@ -2858,9 +5286,10 @@
         <w:rPr>
           <w:rFonts w:hint="eastAsia"/>
         </w:rPr>
-        <w:lastRenderedPageBreak/>
         <w:t>开发文档</w:t>
       </w:r>
+      <w:bookmarkStart w:id="3" w:name="_GoBack"/>
+      <w:bookmarkEnd w:id="3"/>
     </w:p>
     <w:p>
       <w:r>
@@ -2897,7 +5326,7 @@
       </w:r>
     </w:p>
     <w:p>
-      <w:bookmarkStart w:id="0" w:name="OLE_LINK3"/>
+      <w:bookmarkStart w:id="4" w:name="OLE_LINK3"/>
       <w:r>
         <w:rPr>
           <w:rFonts w:hint="eastAsia"/>
@@ -2916,7 +5345,7 @@
         </w:rPr>
         <w:t>.html</w:t>
       </w:r>
-      <w:bookmarkEnd w:id="0"/>
+      <w:bookmarkEnd w:id="4"/>
       <w:r>
         <w:rPr>
           <w:rFonts w:hint="eastAsia"/>
@@ -2931,8 +5360,8 @@
       </w:r>
     </w:p>
     <w:p>
-      <w:bookmarkStart w:id="1" w:name="OLE_LINK1"/>
-      <w:bookmarkStart w:id="2" w:name="OLE_LINK2"/>
+      <w:bookmarkStart w:id="5" w:name="OLE_LINK1"/>
+      <w:bookmarkStart w:id="6" w:name="OLE_LINK2"/>
       <w:r>
         <w:rPr>
           <w:rFonts w:hint="eastAsia"/>
@@ -2947,23 +5376,24 @@
         <w:tblLook w:val="04A0" w:firstRow="1" w:lastRow="0" w:firstColumn="1" w:lastColumn="0" w:noHBand="0" w:noVBand="1"/>
       </w:tblPr>
       <w:tblGrid>
-        <w:gridCol w:w="2291"/>
-        <w:gridCol w:w="2056"/>
-        <w:gridCol w:w="2125"/>
-        <w:gridCol w:w="2050"/>
+        <w:gridCol w:w="2301"/>
+        <w:gridCol w:w="2051"/>
+        <w:gridCol w:w="2122"/>
+        <w:gridCol w:w="2048"/>
       </w:tblGrid>
       <w:tr>
         <w:tc>
           <w:tcPr>
             <w:tcW w:w="2291" w:type="dxa"/>
           </w:tcPr>
-          <w:bookmarkEnd w:id="1"/>
-          <w:bookmarkEnd w:id="2"/>
-          <w:p>
-            <w:r>
-              <w:rPr>
-                <w:rFonts w:hint="eastAsia"/>
-              </w:rPr>
+          <w:bookmarkEnd w:id="5"/>
+          <w:bookmarkEnd w:id="6"/>
+          <w:p>
+            <w:r>
+              <w:rPr>
+                <w:rFonts w:hint="eastAsia"/>
+              </w:rPr>
+              <w:lastRenderedPageBreak/>
               <w:t>URL</w:t>
             </w:r>
           </w:p>
@@ -3041,9 +5471,6 @@
           </w:tcPr>
           <w:p>
             <w:r>
-              <w:rPr>
-                <w:rFonts w:hint="eastAsia"/>
-              </w:rPr>
               <w:t>index</w:t>
             </w:r>
           </w:p>
@@ -3054,10 +5481,7 @@
           </w:tcPr>
           <w:p>
             <w:r>
-              <w:rPr>
-                <w:rFonts w:hint="eastAsia"/>
-              </w:rPr>
-              <w:t>queryForView</w:t>
+              <w:t>queryforview</w:t>
             </w:r>
           </w:p>
         </w:tc>
@@ -3068,16 +5492,22 @@
             <w:tcW w:w="2291" w:type="dxa"/>
           </w:tcPr>
           <w:p>
-            <w:bookmarkStart w:id="3" w:name="OLE_LINK4"/>
-            <w:bookmarkStart w:id="4" w:name="OLE_LINK5"/>
-            <w:r>
-              <w:rPr>
-                <w:rFonts w:hint="eastAsia"/>
-              </w:rPr>
-              <w:t>/post/userInfoSave.html</w:t>
-            </w:r>
-            <w:bookmarkEnd w:id="3"/>
-            <w:bookmarkEnd w:id="4"/>
+            <w:bookmarkStart w:id="7" w:name="OLE_LINK4"/>
+            <w:bookmarkStart w:id="8" w:name="OLE_LINK5"/>
+            <w:r>
+              <w:rPr>
+                <w:rFonts w:hint="eastAsia"/>
+              </w:rPr>
+              <w:t>/post/userInfoSave.</w:t>
+            </w:r>
+            <w:bookmarkEnd w:id="7"/>
+            <w:bookmarkEnd w:id="8"/>
+            <w:r>
+              <w:rPr>
+                <w:rFonts w:hint="eastAsia"/>
+              </w:rPr>
+              <w:t>json</w:t>
+            </w:r>
           </w:p>
         </w:tc>
         <w:tc>
@@ -3105,10 +5535,7 @@
           </w:tcPr>
           <w:p>
             <w:r>
-              <w:rPr>
-                <w:rFonts w:hint="eastAsia"/>
-              </w:rPr>
-              <w:t>queryForView</w:t>
+              <w:t>queryforview</w:t>
             </w:r>
           </w:p>
         </w:tc>
@@ -3146,19 +5573,7 @@
           </w:tcPr>
           <w:p>
             <w:r>
-              <w:rPr>
-                <w:rFonts w:hint="eastAsia"/>
-              </w:rPr>
-              <w:t>r</w:t>
-            </w:r>
-            <w:r>
-              <w:t>esult</w:t>
-            </w:r>
-            <w:r>
-              <w:rPr>
-                <w:rFonts w:hint="eastAsia"/>
-              </w:rPr>
-              <w:t>View</w:t>
+              <w:t>resultview</w:t>
             </w:r>
           </w:p>
         </w:tc>
@@ -3168,10 +5583,7 @@
           </w:tcPr>
           <w:p>
             <w:r>
-              <w:rPr>
-                <w:rFonts w:hint="eastAsia"/>
-              </w:rPr>
-              <w:t>queryForView</w:t>
+              <w:t>queryforview</w:t>
             </w:r>
           </w:p>
         </w:tc>
@@ -3181,25 +5593,44 @@
           <w:tcPr>
             <w:tcW w:w="2291" w:type="dxa"/>
           </w:tcPr>
-          <w:p/>
+          <w:p>
+            <w:r>
+              <w:rPr>
+                <w:rFonts w:hint="eastAsia"/>
+              </w:rPr>
+              <w:t>/admin/login.html</w:t>
+            </w:r>
+          </w:p>
         </w:tc>
         <w:tc>
           <w:tcPr>
             <w:tcW w:w="2056" w:type="dxa"/>
           </w:tcPr>
-          <w:p/>
+          <w:p>
+            <w:r>
+              <w:t>管理员登录页面</w:t>
+            </w:r>
+          </w:p>
         </w:tc>
         <w:tc>
           <w:tcPr>
             <w:tcW w:w="2125" w:type="dxa"/>
           </w:tcPr>
-          <w:p/>
+          <w:p>
+            <w:r>
+              <w:t>admin/login</w:t>
+            </w:r>
+          </w:p>
         </w:tc>
         <w:tc>
           <w:tcPr>
             <w:tcW w:w="2050" w:type="dxa"/>
           </w:tcPr>
-          <w:p/>
+          <w:p>
+            <w:r>
+              <w:t>administration</w:t>
+            </w:r>
+          </w:p>
         </w:tc>
       </w:tr>
       <w:tr>
@@ -3210,14 +5641,124 @@
           <w:tcPr>
             <w:tcW w:w="2291" w:type="dxa"/>
           </w:tcPr>
+          <w:p>
+            <w:r>
+              <w:rPr>
+                <w:rFonts w:hint="eastAsia"/>
+              </w:rPr>
+              <w:t>/admin</w:t>
+            </w:r>
+            <w:r>
+              <w:rPr>
+                <w:rFonts w:hint="eastAsia"/>
+              </w:rPr>
+              <w:t>/</w:t>
+            </w:r>
+            <w:r>
+              <w:rPr>
+                <w:rFonts w:hint="eastAsia"/>
+              </w:rPr>
+              <w:t>loginCheck.json</w:t>
+            </w:r>
+          </w:p>
+        </w:tc>
+        <w:tc>
+          <w:tcPr>
+            <w:tcW w:w="2056" w:type="dxa"/>
+          </w:tcPr>
+          <w:p>
+            <w:r>
+              <w:rPr>
+                <w:rFonts w:hint="eastAsia"/>
+              </w:rPr>
+              <w:t>登录检查</w:t>
+            </w:r>
+          </w:p>
+        </w:tc>
+        <w:tc>
+          <w:tcPr>
+            <w:tcW w:w="2125" w:type="dxa"/>
+          </w:tcPr>
           <w:p/>
         </w:tc>
         <w:tc>
           <w:tcPr>
+            <w:tcW w:w="2050" w:type="dxa"/>
+          </w:tcPr>
+          <w:p/>
+        </w:tc>
+      </w:tr>
+      <w:tr>
+        <w:trPr>
+          <w:trHeight w:val="60"/>
+        </w:trPr>
+        <w:tc>
+          <w:tcPr>
+            <w:tcW w:w="2291" w:type="dxa"/>
+          </w:tcPr>
+          <w:p>
+            <w:r>
+              <w:rPr>
+                <w:rFonts w:hint="eastAsia"/>
+              </w:rPr>
+              <w:t>/admin/adminView.html</w:t>
+            </w:r>
+          </w:p>
+        </w:tc>
+        <w:tc>
+          <w:tcPr>
             <w:tcW w:w="2056" w:type="dxa"/>
           </w:tcPr>
+          <w:p>
+            <w:r>
+              <w:rPr>
+                <w:rFonts w:hint="eastAsia"/>
+              </w:rPr>
+              <w:t>登录到管理界面，</w:t>
+            </w:r>
+          </w:p>
+          <w:p>
+            <w:r>
+              <w:rPr>
+                <w:rFonts w:hint="eastAsia"/>
+              </w:rPr>
+              <w:t>添加图片</w:t>
+            </w:r>
+          </w:p>
+        </w:tc>
+        <w:tc>
+          <w:tcPr>
+            <w:tcW w:w="2125" w:type="dxa"/>
+          </w:tcPr>
+          <w:p>
+            <w:r>
+              <w:t>admin/index</w:t>
+            </w:r>
+          </w:p>
+        </w:tc>
+        <w:tc>
+          <w:tcPr>
+            <w:tcW w:w="2050" w:type="dxa"/>
+          </w:tcPr>
           <w:p/>
         </w:tc>
+      </w:tr>
+      <w:tr>
+        <w:trPr>
+          <w:trHeight w:val="60"/>
+        </w:trPr>
+        <w:tc>
+          <w:tcPr>
+            <w:tcW w:w="2291" w:type="dxa"/>
+          </w:tcPr>
+          <w:p/>
+        </w:tc>
+        <w:tc>
+          <w:tcPr>
+            <w:tcW w:w="2056" w:type="dxa"/>
+          </w:tcPr>
+          <w:p/>
+        </w:tc>
         <w:tc>
           <w:tcPr>
             <w:tcW w:w="2125" w:type="dxa"/>
@@ -3231,34 +5772,361 @@
           <w:p/>
         </w:tc>
       </w:tr>
+      <w:tr>
+        <w:trPr>
+          <w:trHeight w:val="60"/>
+        </w:trPr>
+        <w:tc>
+          <w:tcPr>
+            <w:tcW w:w="2291" w:type="dxa"/>
+          </w:tcPr>
+          <w:p/>
+        </w:tc>
+        <w:tc>
+          <w:tcPr>
+            <w:tcW w:w="2056" w:type="dxa"/>
+          </w:tcPr>
+          <w:p/>
+        </w:tc>
+        <w:tc>
+          <w:tcPr>
+            <w:tcW w:w="2125" w:type="dxa"/>
+          </w:tcPr>
+          <w:p/>
+        </w:tc>
+        <w:tc>
+          <w:tcPr>
+            <w:tcW w:w="2050" w:type="dxa"/>
+          </w:tcPr>
+          <w:p/>
+        </w:tc>
+      </w:tr>
+      <w:tr>
+        <w:trPr>
+          <w:trHeight w:val="60"/>
+        </w:trPr>
+        <w:tc>
+          <w:tcPr>
+            <w:tcW w:w="2291" w:type="dxa"/>
+          </w:tcPr>
+          <w:p/>
+        </w:tc>
+        <w:tc>
+          <w:tcPr>
+            <w:tcW w:w="2056" w:type="dxa"/>
+          </w:tcPr>
+          <w:p/>
+        </w:tc>
+        <w:tc>
+          <w:tcPr>
+            <w:tcW w:w="2125" w:type="dxa"/>
+          </w:tcPr>
+          <w:p/>
+        </w:tc>
+        <w:tc>
+          <w:tcPr>
+            <w:tcW w:w="2050" w:type="dxa"/>
+          </w:tcPr>
+          <w:p/>
+        </w:tc>
+      </w:tr>
+      <w:tr>
+        <w:trPr>
+          <w:trHeight w:val="60"/>
+        </w:trPr>
+        <w:tc>
+          <w:tcPr>
+            <w:tcW w:w="2291" w:type="dxa"/>
+          </w:tcPr>
+          <w:p/>
+        </w:tc>
+        <w:tc>
+          <w:tcPr>
+            <w:tcW w:w="2056" w:type="dxa"/>
+          </w:tcPr>
+          <w:p/>
+        </w:tc>
+        <w:tc>
+          <w:tcPr>
+            <w:tcW w:w="2125" w:type="dxa"/>
+          </w:tcPr>
+          <w:p/>
+        </w:tc>
+        <w:tc>
+          <w:tcPr>
+            <w:tcW w:w="2050" w:type="dxa"/>
+          </w:tcPr>
+          <w:p/>
+        </w:tc>
+      </w:tr>
+      <w:tr>
+        <w:trPr>
+          <w:trHeight w:val="60"/>
+        </w:trPr>
+        <w:tc>
+          <w:tcPr>
+            <w:tcW w:w="2291" w:type="dxa"/>
+          </w:tcPr>
+          <w:p/>
+        </w:tc>
+        <w:tc>
+          <w:tcPr>
+            <w:tcW w:w="2056" w:type="dxa"/>
+          </w:tcPr>
+          <w:p/>
+        </w:tc>
+        <w:tc>
+          <w:tcPr>
+            <w:tcW w:w="2125" w:type="dxa"/>
+          </w:tcPr>
+          <w:p/>
+        </w:tc>
+        <w:tc>
+          <w:tcPr>
+            <w:tcW w:w="2050" w:type="dxa"/>
+          </w:tcPr>
+          <w:p/>
+        </w:tc>
+      </w:tr>
+      <w:tr>
+        <w:trPr>
+          <w:trHeight w:val="60"/>
+        </w:trPr>
+        <w:tc>
+          <w:tcPr>
+            <w:tcW w:w="2291" w:type="dxa"/>
+          </w:tcPr>
+          <w:p/>
+        </w:tc>
+        <w:tc>
+          <w:tcPr>
+            <w:tcW w:w="2056" w:type="dxa"/>
+          </w:tcPr>
+          <w:p/>
+        </w:tc>
+        <w:tc>
+          <w:tcPr>
+            <w:tcW w:w="2125" w:type="dxa"/>
+          </w:tcPr>
+          <w:p/>
+        </w:tc>
+        <w:tc>
+          <w:tcPr>
+            <w:tcW w:w="2050" w:type="dxa"/>
+          </w:tcPr>
+          <w:p/>
+        </w:tc>
+      </w:tr>
+      <w:tr>
+        <w:trPr>
+          <w:trHeight w:val="60"/>
+        </w:trPr>
+        <w:tc>
+          <w:tcPr>
+            <w:tcW w:w="2291" w:type="dxa"/>
+          </w:tcPr>
+          <w:p/>
+        </w:tc>
+        <w:tc>
+          <w:tcPr>
+            <w:tcW w:w="2056" w:type="dxa"/>
+          </w:tcPr>
+          <w:p/>
+        </w:tc>
+        <w:tc>
+          <w:tcPr>
+            <w:tcW w:w="2125" w:type="dxa"/>
+          </w:tcPr>
+          <w:p/>
+        </w:tc>
+        <w:tc>
+          <w:tcPr>
+            <w:tcW w:w="2050" w:type="dxa"/>
+          </w:tcPr>
+          <w:p/>
+        </w:tc>
+      </w:tr>
+      <w:tr>
+        <w:trPr>
+          <w:trHeight w:val="60"/>
+        </w:trPr>
+        <w:tc>
+          <w:tcPr>
+            <w:tcW w:w="2291" w:type="dxa"/>
+          </w:tcPr>
+          <w:p/>
+        </w:tc>
+        <w:tc>
+          <w:tcPr>
+            <w:tcW w:w="2056" w:type="dxa"/>
+          </w:tcPr>
+          <w:p/>
+        </w:tc>
+        <w:tc>
+          <w:tcPr>
+            <w:tcW w:w="2125" w:type="dxa"/>
+          </w:tcPr>
+          <w:p/>
+        </w:tc>
+        <w:tc>
+          <w:tcPr>
+            <w:tcW w:w="2050" w:type="dxa"/>
+          </w:tcPr>
+          <w:p/>
+        </w:tc>
+      </w:tr>
+      <w:tr>
+        <w:trPr>
+          <w:trHeight w:val="60"/>
+        </w:trPr>
+        <w:tc>
+          <w:tcPr>
+            <w:tcW w:w="2291" w:type="dxa"/>
+          </w:tcPr>
+          <w:p/>
+        </w:tc>
+        <w:tc>
+          <w:tcPr>
+            <w:tcW w:w="2056" w:type="dxa"/>
+          </w:tcPr>
+          <w:p/>
+        </w:tc>
+        <w:tc>
+          <w:tcPr>
+            <w:tcW w:w="2125" w:type="dxa"/>
+          </w:tcPr>
+          <w:p/>
+        </w:tc>
+        <w:tc>
+          <w:tcPr>
+            <w:tcW w:w="2050" w:type="dxa"/>
+          </w:tcPr>
+          <w:p/>
+        </w:tc>
+      </w:tr>
+      <w:tr>
+        <w:trPr>
+          <w:trHeight w:val="60"/>
+        </w:trPr>
+        <w:tc>
+          <w:tcPr>
+            <w:tcW w:w="2291" w:type="dxa"/>
+          </w:tcPr>
+          <w:p/>
+        </w:tc>
+        <w:tc>
+          <w:tcPr>
+            <w:tcW w:w="2056" w:type="dxa"/>
+          </w:tcPr>
+          <w:p/>
+        </w:tc>
+        <w:tc>
+          <w:tcPr>
+            <w:tcW w:w="2125" w:type="dxa"/>
+          </w:tcPr>
+          <w:p/>
+        </w:tc>
+        <w:tc>
+          <w:tcPr>
+            <w:tcW w:w="2050" w:type="dxa"/>
+          </w:tcPr>
+          <w:p/>
+        </w:tc>
+      </w:tr>
+      <w:tr>
+        <w:trPr>
+          <w:trHeight w:val="60"/>
+        </w:trPr>
+        <w:tc>
+          <w:tcPr>
+            <w:tcW w:w="2291" w:type="dxa"/>
+          </w:tcPr>
+          <w:p/>
+        </w:tc>
+        <w:tc>
+          <w:tcPr>
+            <w:tcW w:w="2056" w:type="dxa"/>
+          </w:tcPr>
+          <w:p/>
+        </w:tc>
+        <w:tc>
+          <w:tcPr>
+            <w:tcW w:w="2125" w:type="dxa"/>
+          </w:tcPr>
+          <w:p/>
+        </w:tc>
+        <w:tc>
+          <w:tcPr>
+            <w:tcW w:w="2050" w:type="dxa"/>
+          </w:tcPr>
+          <w:p/>
+        </w:tc>
+      </w:tr>
+      <w:tr>
+        <w:trPr>
+          <w:trHeight w:val="60"/>
+        </w:trPr>
+        <w:tc>
+          <w:tcPr>
+            <w:tcW w:w="2291" w:type="dxa"/>
+          </w:tcPr>
+          <w:p/>
+        </w:tc>
+        <w:tc>
+          <w:tcPr>
+            <w:tcW w:w="2056" w:type="dxa"/>
+          </w:tcPr>
+          <w:p/>
+        </w:tc>
+        <w:tc>
+          <w:tcPr>
+            <w:tcW w:w="2125" w:type="dxa"/>
+          </w:tcPr>
+          <w:p/>
+        </w:tc>
+        <w:tc>
+          <w:tcPr>
+            <w:tcW w:w="2050" w:type="dxa"/>
+          </w:tcPr>
+          <w:p/>
+        </w:tc>
+      </w:tr>
+      <w:tr>
+        <w:trPr>
+          <w:trHeight w:val="60"/>
+        </w:trPr>
+        <w:tc>
+          <w:tcPr>
+            <w:tcW w:w="2291" w:type="dxa"/>
+          </w:tcPr>
+          <w:p/>
+        </w:tc>
+        <w:tc>
+          <w:tcPr>
+            <w:tcW w:w="2056" w:type="dxa"/>
+          </w:tcPr>
+          <w:p/>
+        </w:tc>
+        <w:tc>
+          <w:tcPr>
+            <w:tcW w:w="2125" w:type="dxa"/>
+          </w:tcPr>
+          <w:p/>
+        </w:tc>
+        <w:tc>
+          <w:tcPr>
+            <w:tcW w:w="2050" w:type="dxa"/>
+          </w:tcPr>
+          <w:p/>
+        </w:tc>
+      </w:tr>
     </w:tbl>
-    <w:p>
-      <w:pPr>
-        <w:rPr>
-          <w:rFonts w:hint="eastAsia"/>
-        </w:rPr>
-      </w:pPr>
-    </w:p>
-    <w:p>
-      <w:pPr>
-        <w:rPr>
-          <w:rFonts w:hint="eastAsia"/>
-        </w:rPr>
-      </w:pPr>
-    </w:p>
-    <w:p>
-      <w:pPr>
-        <w:rPr>
-          <w:rFonts w:hint="eastAsia"/>
-        </w:rPr>
-      </w:pPr>
-    </w:p>
+    <w:p/>
+    <w:p/>
+    <w:p/>
     <w:p>
       <w:pPr>
         <w:pStyle w:val="2"/>
-        <w:rPr>
-          <w:rFonts w:hint="eastAsia"/>
-        </w:rPr>
       </w:pPr>
       <w:r>
         <w:rPr>
@@ -3268,11 +6136,6 @@
       </w:r>
     </w:p>
     <w:p>
-      <w:pPr>
-        <w:rPr>
-          <w:rFonts w:hint="eastAsia"/>
-        </w:rPr>
-      </w:pPr>
       <w:r>
         <w:rPr>
           <w:rFonts w:hint="eastAsia"/>
@@ -3288,9 +6151,6 @@
           <w:numId w:val="2"/>
         </w:numPr>
         <w:ind w:firstLineChars="0"/>
-        <w:rPr>
-          <w:rFonts w:hint="eastAsia"/>
-        </w:rPr>
       </w:pPr>
       <w:r>
         <w:rPr>
@@ -3313,9 +6173,6 @@
           <w:numId w:val="2"/>
         </w:numPr>
         <w:ind w:firstLineChars="0"/>
-        <w:rPr>
-          <w:rFonts w:hint="eastAsia"/>
-        </w:rPr>
       </w:pPr>
       <w:r>
         <w:rPr>
@@ -3332,9 +6189,6 @@
           <w:numId w:val="2"/>
         </w:numPr>
         <w:ind w:firstLineChars="0"/>
-        <w:rPr>
-          <w:rFonts w:hint="eastAsia"/>
-        </w:rPr>
       </w:pPr>
       <w:r>
         <w:rPr>
@@ -3379,10 +6233,9 @@
         <w:t>发起推荐的图片</w:t>
       </w:r>
     </w:p>
-    <w:p>
-      <w:bookmarkStart w:id="5" w:name="_GoBack"/>
-      <w:bookmarkEnd w:id="5"/>
-    </w:p>
+    <w:p/>
+    <w:p/>
+    <w:p/>
     <w:sectPr>
       <w:pgSz w:w="11906" w:h="16838"/>
       <w:pgMar w:top="1440" w:right="1800" w:bottom="1440" w:left="1800" w:header="851" w:footer="992" w:gutter="0"/>
@@ -3396,6 +6249,94 @@
 <file path=word/numbering.xml><?xml version="1.0" encoding="utf-8"?>
 <w:numbering xmlns:wpc="http://schemas.microsoft.com/office/word/2010/wordprocessingCanvas" xmlns:mc="http://schemas.openxmlformats.org/markup-compatibility/2006" xmlns:o="urn:schemas-microsoft-com:office:office" xmlns:r="http://schemas.openxmlformats.org/officeDocument/2006/relationships" xmlns:m="http://schemas.openxmlformats.org/officeDocument/2006/math" xmlns:v="urn:schemas-microsoft-com:vml" xmlns:wp14="http://schemas.microsoft.com/office/word/2010/wordprocessingDrawing" xmlns:wp="http://schemas.openxmlformats.org/drawingml/2006/wordprocessingDrawing" xmlns:w10="urn:schemas-microsoft-com:office:word" xmlns:w="http://schemas.openxmlformats.org/wordprocessingml/2006/main" xmlns:w14="http://schemas.microsoft.com/office/word/2010/wordml" xmlns:wpg="http://schemas.microsoft.com/office/word/2010/wordprocessingGroup" xmlns:wpi="http://schemas.microsoft.com/office/word/2010/wordprocessingInk" xmlns:wne="http://schemas.microsoft.com/office/word/2006/wordml" xmlns:wps="http://schemas.microsoft.com/office/word/2010/wordprocessingShape" mc:Ignorable="w14 wp14">
   <w:abstractNum w:abstractNumId="0">
+    <w:nsid w:val="2E4F4D85"/>
+    <w:multiLevelType w:val="hybridMultilevel"/>
+    <w:tmpl w:val="4002F736"/>
+    <w:lvl w:ilvl="0" w:tplc="8E4A3052">
+      <w:numFmt w:val="decimal"/>
+      <w:lvlText w:val="%1-"/>
+      <w:lvlJc w:val="left"/>
+      <w:pPr>
+        <w:ind w:left="360" w:hanging="360"/>
+      </w:pPr>
+      <w:rPr>
+        <w:rFonts w:hint="default"/>
+      </w:rPr>
+    </w:lvl>
+    <w:lvl w:ilvl="1" w:tplc="04090019" w:tentative="1">
+      <w:start w:val="1"/>
+      <w:numFmt w:val="lowerLetter"/>
+      <w:lvlText w:val="%2)"/>
+      <w:lvlJc w:val="left"/>
+      <w:pPr>
+        <w:ind w:left="840" w:hanging="420"/>
+      </w:pPr>
+    </w:lvl>
+    <w:lvl w:ilvl="2" w:tplc="0409001B" w:tentative="1">
+      <w:start w:val="1"/>
+      <w:numFmt w:val="lowerRoman"/>
+      <w:lvlText w:val="%3."/>
+      <w:lvlJc w:val="right"/>
+      <w:pPr>
+        <w:ind w:left="1260" w:hanging="420"/>
+      </w:pPr>
+    </w:lvl>
+    <w:lvl w:ilvl="3" w:tplc="0409000F" w:tentative="1">
+      <w:start w:val="1"/>
+      <w:numFmt w:val="decimal"/>
+      <w:lvlText w:val="%4."/>
+      <w:lvlJc w:val="left"/>
+      <w:pPr>
+        <w:ind w:left="1680" w:hanging="420"/>
+      </w:pPr>
+    </w:lvl>
+    <w:lvl w:ilvl="4" w:tplc="04090019" w:tentative="1">
+      <w:start w:val="1"/>
+      <w:numFmt w:val="lowerLetter"/>
+      <w:lvlText w:val="%5)"/>
+      <w:lvlJc w:val="left"/>
+      <w:pPr>
+        <w:ind w:left="2100" w:hanging="420"/>
+      </w:pPr>
+    </w:lvl>
+    <w:lvl w:ilvl="5" w:tplc="0409001B" w:tentative="1">
+      <w:start w:val="1"/>
+      <w:numFmt w:val="lowerRoman"/>
+      <w:lvlText w:val="%6."/>
+      <w:lvlJc w:val="right"/>
+      <w:pPr>
+        <w:ind w:left="2520" w:hanging="420"/>
+      </w:pPr>
+    </w:lvl>
+    <w:lvl w:ilvl="6" w:tplc="0409000F" w:tentative="1">
+      <w:start w:val="1"/>
+      <w:numFmt w:val="decimal"/>
+      <w:lvlText w:val="%7."/>
+      <w:lvlJc w:val="left"/>
+      <w:pPr>
+        <w:ind w:left="2940" w:hanging="420"/>
+      </w:pPr>
+    </w:lvl>
+    <w:lvl w:ilvl="7" w:tplc="04090019" w:tentative="1">
+      <w:start w:val="1"/>
+      <w:numFmt w:val="lowerLetter"/>
+      <w:lvlText w:val="%8)"/>
+      <w:lvlJc w:val="left"/>
+      <w:pPr>
+        <w:ind w:left="3360" w:hanging="420"/>
+      </w:pPr>
+    </w:lvl>
+    <w:lvl w:ilvl="8" w:tplc="0409001B" w:tentative="1">
+      <w:start w:val="1"/>
+      <w:numFmt w:val="lowerRoman"/>
+      <w:lvlText w:val="%9."/>
+      <w:lvlJc w:val="right"/>
+      <w:pPr>
+        <w:ind w:left="3780" w:hanging="420"/>
+      </w:pPr>
+    </w:lvl>
+  </w:abstractNum>
+  <w:abstractNum w:abstractNumId="1">
     <w:nsid w:val="72EB626C"/>
     <w:multiLevelType w:val="hybridMultilevel"/>
     <w:tmpl w:val="915AB1D0"/>
@@ -3484,7 +6425,7 @@
       </w:pPr>
     </w:lvl>
   </w:abstractNum>
-  <w:abstractNum w:abstractNumId="1">
+  <w:abstractNum w:abstractNumId="2">
     <w:nsid w:val="75E23187"/>
     <w:multiLevelType w:val="hybridMultilevel"/>
     <w:tmpl w:val="216C854A"/>
@@ -3574,9 +6515,12 @@
     </w:lvl>
   </w:abstractNum>
   <w:num w:numId="1">
+    <w:abstractNumId w:val="2"/>
+  </w:num>
+  <w:num w:numId="2">
     <w:abstractNumId w:val="1"/>
   </w:num>
-  <w:num w:numId="2">
+  <w:num w:numId="3">
     <w:abstractNumId w:val="0"/>
   </w:num>
 </w:numbering>
@@ -4380,7 +7324,7 @@
 </file>
 
 <file path=customXml/itemProps1.xml><?xml version="1.0" encoding="utf-8"?>
-<ds:datastoreItem xmlns:ds="http://schemas.openxmlformats.org/officeDocument/2006/customXml" ds:itemID="{46F04049-B7EF-4574-93EF-21D19A24A550}">
+<ds:datastoreItem xmlns:ds="http://schemas.openxmlformats.org/officeDocument/2006/customXml" ds:itemID="{581490D6-B04B-4A65-AF8B-60FD293349A9}">
   <ds:schemaRefs>
     <ds:schemaRef ds:uri="http://schemas.openxmlformats.org/officeDocument/2006/bibliography"/>
   </ds:schemaRefs>

</xml_diff>